<commit_message>
word 指导老师状态 info-card security-card
</commit_message>
<xml_diff>
--- a/src/main/resources/template/budget.docx
+++ b/src/main/resources/template/budget.docx
@@ -1,11 +1,11 @@
 
 <file path=word/document.xml><?xml version="1.0" encoding="utf-8"?>
-<w:document xmlns:wpc="http://schemas.microsoft.com/office/word/2010/wordprocessingCanvas" xmlns:mc="http://schemas.openxmlformats.org/markup-compatibility/2006" xmlns:o="urn:schemas-microsoft-com:office:office" xmlns:r="http://schemas.openxmlformats.org/officeDocument/2006/relationships" xmlns:m="http://schemas.openxmlformats.org/officeDocument/2006/math" xmlns:v="urn:schemas-microsoft-com:vml" xmlns:wp14="http://schemas.microsoft.com/office/word/2010/wordprocessingDrawing" xmlns:wp="http://schemas.openxmlformats.org/drawingml/2006/wordprocessingDrawing" xmlns:w="http://schemas.openxmlformats.org/wordprocessingml/2006/main" xmlns:w14="http://schemas.microsoft.com/office/word/2010/wordml" xmlns:w10="urn:schemas-microsoft-com:office:word" xmlns:w15="http://schemas.microsoft.com/office/word/2012/wordml" xmlns:wpg="http://schemas.microsoft.com/office/word/2010/wordprocessingGroup" xmlns:wpi="http://schemas.microsoft.com/office/word/2010/wordprocessingInk" xmlns:wne="http://schemas.microsoft.com/office/word/2006/wordml" xmlns:wps="http://schemas.microsoft.com/office/word/2010/wordprocessingShape" xmlns:wpsCustomData="http://www.wps.cn/officeDocument/2013/wpsCustomData" mc:Ignorable="w14 w15 wp14">
+<w:document xmlns:wpc="http://schemas.microsoft.com/office/word/2010/wordprocessingCanvas" xmlns:cx="http://schemas.microsoft.com/office/drawing/2014/chartex" xmlns:cx1="http://schemas.microsoft.com/office/drawing/2015/9/8/chartex" xmlns:cx2="http://schemas.microsoft.com/office/drawing/2015/10/21/chartex" xmlns:cx3="http://schemas.microsoft.com/office/drawing/2016/5/9/chartex" xmlns:cx4="http://schemas.microsoft.com/office/drawing/2016/5/10/chartex" xmlns:cx5="http://schemas.microsoft.com/office/drawing/2016/5/11/chartex" xmlns:cx6="http://schemas.microsoft.com/office/drawing/2016/5/12/chartex" xmlns:cx7="http://schemas.microsoft.com/office/drawing/2016/5/13/chartex" xmlns:cx8="http://schemas.microsoft.com/office/drawing/2016/5/14/chartex" xmlns:mc="http://schemas.openxmlformats.org/markup-compatibility/2006" xmlns:aink="http://schemas.microsoft.com/office/drawing/2016/ink" xmlns:am3d="http://schemas.microsoft.com/office/drawing/2017/model3d" xmlns:o="urn:schemas-microsoft-com:office:office" xmlns:r="http://schemas.openxmlformats.org/officeDocument/2006/relationships" xmlns:m="http://schemas.openxmlformats.org/officeDocument/2006/math" xmlns:v="urn:schemas-microsoft-com:vml" xmlns:wp14="http://schemas.microsoft.com/office/word/2010/wordprocessingDrawing" xmlns:wp="http://schemas.openxmlformats.org/drawingml/2006/wordprocessingDrawing" xmlns:w10="urn:schemas-microsoft-com:office:word" xmlns:w="http://schemas.openxmlformats.org/wordprocessingml/2006/main" xmlns:w14="http://schemas.microsoft.com/office/word/2010/wordml" xmlns:w15="http://schemas.microsoft.com/office/word/2012/wordml" xmlns:w16cid="http://schemas.microsoft.com/office/word/2016/wordml/cid" xmlns:w16se="http://schemas.microsoft.com/office/word/2015/wordml/symex" xmlns:wpg="http://schemas.microsoft.com/office/word/2010/wordprocessingGroup" xmlns:wpi="http://schemas.microsoft.com/office/word/2010/wordprocessingInk" xmlns:wne="http://schemas.microsoft.com/office/word/2006/wordml" xmlns:wps="http://schemas.microsoft.com/office/word/2010/wordprocessingShape" mc:Ignorable="w14 w15 w16se w16cid wp14">
   <w:body>
     <w:p>
       <w:pPr>
         <w:rPr>
-          <w:rFonts w:hint="eastAsia" w:ascii="仿宋" w:hAnsi="仿宋" w:eastAsia="仿宋"/>
+          <w:rFonts w:ascii="仿宋" w:eastAsia="仿宋" w:hAnsi="仿宋"/>
           <w:b/>
           <w:sz w:val="24"/>
           <w:szCs w:val="24"/>
@@ -13,7 +13,7 @@
       </w:pPr>
       <w:r>
         <w:rPr>
-          <w:rFonts w:hint="eastAsia" w:ascii="仿宋" w:hAnsi="仿宋" w:eastAsia="仿宋"/>
+          <w:rFonts w:ascii="仿宋" w:eastAsia="仿宋" w:hAnsi="仿宋" w:hint="eastAsia"/>
           <w:b/>
           <w:sz w:val="24"/>
           <w:szCs w:val="24"/>
@@ -25,57 +25,52 @@
       <w:pPr>
         <w:jc w:val="center"/>
         <w:rPr>
-          <w:rFonts w:ascii="仿宋" w:hAnsi="仿宋" w:eastAsia="仿宋"/>
+          <w:rFonts w:ascii="仿宋" w:eastAsia="仿宋" w:hAnsi="仿宋"/>
           <w:b/>
         </w:rPr>
       </w:pPr>
       <w:r>
         <w:rPr>
-          <w:rFonts w:hint="eastAsia" w:ascii="仿宋" w:hAnsi="仿宋" w:eastAsia="仿宋"/>
+          <w:rFonts w:ascii="仿宋" w:eastAsia="仿宋" w:hAnsi="仿宋" w:hint="eastAsia"/>
           <w:b/>
           <w:sz w:val="24"/>
           <w:szCs w:val="24"/>
           <w:u w:val="single"/>
-          <w:lang w:val="en-US" w:eastAsia="zh-CN"/>
         </w:rPr>
-        <w:t xml:space="preserve"> {{n</w:t>
+        <w:t xml:space="preserve"> {{</w:t>
       </w:r>
-      <w:bookmarkStart w:id="0" w:name="_GoBack"/>
-      <w:bookmarkEnd w:id="0"/>
       <w:r>
         <w:rPr>
-          <w:rFonts w:hint="eastAsia" w:ascii="仿宋" w:hAnsi="仿宋" w:eastAsia="仿宋"/>
+          <w:rFonts w:ascii="仿宋" w:eastAsia="仿宋" w:hAnsi="仿宋" w:hint="eastAsia"/>
           <w:b/>
           <w:sz w:val="24"/>
           <w:szCs w:val="24"/>
           <w:u w:val="single"/>
-          <w:lang w:val="en-US" w:eastAsia="zh-CN"/>
         </w:rPr>
-        <w:t xml:space="preserve">ame}} </w:t>
+        <w:t>name</w:t>
       </w:r>
       <w:r>
         <w:rPr>
-          <w:rFonts w:hint="eastAsia" w:ascii="仿宋" w:hAnsi="仿宋" w:eastAsia="仿宋"/>
+          <w:rFonts w:ascii="仿宋" w:eastAsia="仿宋" w:hAnsi="仿宋" w:hint="eastAsia"/>
           <w:b/>
           <w:sz w:val="24"/>
           <w:szCs w:val="24"/>
-          <w:u w:val="none"/>
-          <w:lang w:val="en-US" w:eastAsia="zh-CN"/>
+          <w:u w:val="single"/>
         </w:rPr>
-        <w:t>竞赛</w:t>
+        <w:t xml:space="preserve">}} </w:t>
       </w:r>
       <w:r>
         <w:rPr>
-          <w:rFonts w:hint="eastAsia" w:ascii="仿宋" w:hAnsi="仿宋" w:eastAsia="仿宋"/>
+          <w:rFonts w:ascii="仿宋" w:eastAsia="仿宋" w:hAnsi="仿宋" w:hint="eastAsia"/>
           <w:b/>
           <w:sz w:val="24"/>
           <w:szCs w:val="24"/>
         </w:rPr>
-        <w:t>经费</w:t>
+        <w:t>竞赛经费</w:t>
       </w:r>
       <w:r>
         <w:rPr>
-          <w:rFonts w:ascii="仿宋" w:hAnsi="仿宋" w:eastAsia="仿宋"/>
+          <w:rFonts w:ascii="仿宋" w:eastAsia="仿宋" w:hAnsi="仿宋"/>
           <w:b/>
           <w:sz w:val="24"/>
           <w:szCs w:val="24"/>
@@ -85,25 +80,11 @@
     </w:p>
     <w:tbl>
       <w:tblPr>
-        <w:tblStyle w:val="5"/>
+        <w:tblStyle w:val="a4"/>
         <w:tblpPr w:leftFromText="180" w:rightFromText="180" w:vertAnchor="page" w:horzAnchor="margin" w:tblpY="2961"/>
         <w:tblW w:w="14000" w:type="dxa"/>
-        <w:tblInd w:w="0" w:type="dxa"/>
-        <w:tblBorders>
-          <w:top w:val="single" w:color="auto" w:sz="4" w:space="0"/>
-          <w:left w:val="single" w:color="auto" w:sz="4" w:space="0"/>
-          <w:bottom w:val="single" w:color="auto" w:sz="4" w:space="0"/>
-          <w:right w:val="single" w:color="auto" w:sz="4" w:space="0"/>
-          <w:insideH w:val="single" w:color="auto" w:sz="4" w:space="0"/>
-          <w:insideV w:val="single" w:color="auto" w:sz="4" w:space="0"/>
-        </w:tblBorders>
         <w:tblLayout w:type="fixed"/>
-        <w:tblCellMar>
-          <w:top w:w="0" w:type="dxa"/>
-          <w:left w:w="108" w:type="dxa"/>
-          <w:bottom w:w="0" w:type="dxa"/>
-          <w:right w:w="108" w:type="dxa"/>
-        </w:tblCellMar>
+        <w:tblLook w:val="04A0" w:firstRow="1" w:lastRow="0" w:firstColumn="1" w:lastColumn="0" w:noHBand="0" w:noVBand="1"/>
       </w:tblPr>
       <w:tblGrid>
         <w:gridCol w:w="3652"/>
@@ -116,46 +97,29 @@
         <w:gridCol w:w="1559"/>
       </w:tblGrid>
       <w:tr>
-        <w:tblPrEx>
-          <w:tblBorders>
-            <w:top w:val="single" w:color="auto" w:sz="4" w:space="0"/>
-            <w:left w:val="single" w:color="auto" w:sz="4" w:space="0"/>
-            <w:bottom w:val="single" w:color="auto" w:sz="4" w:space="0"/>
-            <w:right w:val="single" w:color="auto" w:sz="4" w:space="0"/>
-            <w:insideH w:val="single" w:color="auto" w:sz="4" w:space="0"/>
-            <w:insideV w:val="single" w:color="auto" w:sz="4" w:space="0"/>
-          </w:tblBorders>
-          <w:tblLayout w:type="fixed"/>
-          <w:tblCellMar>
-            <w:top w:w="0" w:type="dxa"/>
-            <w:left w:w="108" w:type="dxa"/>
-            <w:bottom w:w="0" w:type="dxa"/>
-            <w:right w:w="108" w:type="dxa"/>
-          </w:tblCellMar>
-        </w:tblPrEx>
         <w:trPr>
-          <w:trHeight w:val="718" w:hRule="atLeast"/>
+          <w:trHeight w:val="718"/>
         </w:trPr>
         <w:tc>
           <w:tcPr>
             <w:tcW w:w="3652" w:type="dxa"/>
             <w:tcBorders>
-              <w:tl2br w:val="single" w:color="auto" w:sz="4" w:space="0"/>
+              <w:tl2br w:val="single" w:sz="4" w:space="0" w:color="auto"/>
             </w:tcBorders>
           </w:tcPr>
           <w:p>
             <w:pPr>
-              <w:ind w:right="-94" w:rightChars="-45"/>
-              <w:rPr>
-                <w:rFonts w:asciiTheme="minorEastAsia" w:hAnsiTheme="minorEastAsia" w:eastAsiaTheme="minorEastAsia"/>
-                <w:b/>
-                <w:kern w:val="0"/>
-                <w:sz w:val="20"/>
-              </w:rPr>
-            </w:pPr>
-            <w:r>
-              <w:rPr>
-                <w:rFonts w:hint="eastAsia" w:asciiTheme="minorEastAsia" w:hAnsiTheme="minorEastAsia" w:eastAsiaTheme="minorEastAsia"/>
+              <w:ind w:rightChars="-45" w:right="-94"/>
+              <w:rPr>
+                <w:rFonts w:asciiTheme="minorEastAsia" w:eastAsiaTheme="minorEastAsia" w:hAnsiTheme="minorEastAsia"/>
+                <w:b/>
+                <w:kern w:val="0"/>
+                <w:sz w:val="20"/>
+              </w:rPr>
+            </w:pPr>
+            <w:r>
+              <w:rPr>
+                <w:rFonts w:asciiTheme="minorEastAsia" w:eastAsiaTheme="minorEastAsia" w:hAnsiTheme="minorEastAsia" w:hint="eastAsia"/>
                 <w:kern w:val="0"/>
                 <w:sz w:val="20"/>
               </w:rPr>
@@ -163,7 +127,7 @@
             </w:r>
             <w:r>
               <w:rPr>
-                <w:rFonts w:asciiTheme="minorEastAsia" w:hAnsiTheme="minorEastAsia" w:eastAsiaTheme="minorEastAsia"/>
+                <w:rFonts w:asciiTheme="minorEastAsia" w:eastAsiaTheme="minorEastAsia" w:hAnsiTheme="minorEastAsia"/>
                 <w:kern w:val="0"/>
                 <w:sz w:val="20"/>
               </w:rPr>
@@ -171,7 +135,7 @@
             </w:r>
             <w:r>
               <w:rPr>
-                <w:rFonts w:asciiTheme="minorEastAsia" w:hAnsiTheme="minorEastAsia" w:eastAsiaTheme="minorEastAsia"/>
+                <w:rFonts w:asciiTheme="minorEastAsia" w:eastAsiaTheme="minorEastAsia" w:hAnsiTheme="minorEastAsia"/>
                 <w:b/>
                 <w:kern w:val="0"/>
                 <w:sz w:val="20"/>
@@ -180,7 +144,7 @@
             </w:r>
             <w:r>
               <w:rPr>
-                <w:rFonts w:hint="eastAsia" w:asciiTheme="minorEastAsia" w:hAnsiTheme="minorEastAsia" w:eastAsiaTheme="minorEastAsia"/>
+                <w:rFonts w:asciiTheme="minorEastAsia" w:eastAsiaTheme="minorEastAsia" w:hAnsiTheme="minorEastAsia" w:hint="eastAsia"/>
                 <w:b/>
                 <w:kern w:val="0"/>
                 <w:sz w:val="20"/>
@@ -189,7 +153,7 @@
             </w:r>
             <w:r>
               <w:rPr>
-                <w:rFonts w:asciiTheme="minorEastAsia" w:hAnsiTheme="minorEastAsia" w:eastAsiaTheme="minorEastAsia"/>
+                <w:rFonts w:asciiTheme="minorEastAsia" w:eastAsiaTheme="minorEastAsia" w:hAnsiTheme="minorEastAsia"/>
                 <w:b/>
                 <w:kern w:val="0"/>
                 <w:sz w:val="20"/>
@@ -200,14 +164,14 @@
           <w:p>
             <w:pPr>
               <w:rPr>
-                <w:rFonts w:asciiTheme="minorEastAsia" w:hAnsiTheme="minorEastAsia" w:eastAsiaTheme="minorEastAsia"/>
-                <w:kern w:val="0"/>
-                <w:sz w:val="20"/>
-              </w:rPr>
-            </w:pPr>
-            <w:r>
-              <w:rPr>
-                <w:rFonts w:hint="eastAsia" w:asciiTheme="minorEastAsia" w:hAnsiTheme="minorEastAsia" w:eastAsiaTheme="minorEastAsia"/>
+                <w:rFonts w:asciiTheme="minorEastAsia" w:eastAsiaTheme="minorEastAsia" w:hAnsiTheme="minorEastAsia"/>
+                <w:kern w:val="0"/>
+                <w:sz w:val="20"/>
+              </w:rPr>
+            </w:pPr>
+            <w:r>
+              <w:rPr>
+                <w:rFonts w:asciiTheme="minorEastAsia" w:eastAsiaTheme="minorEastAsia" w:hAnsiTheme="minorEastAsia" w:hint="eastAsia"/>
                 <w:b/>
                 <w:kern w:val="0"/>
                 <w:sz w:val="20"/>
@@ -225,15 +189,15 @@
             <w:pPr>
               <w:jc w:val="center"/>
               <w:rPr>
-                <w:rFonts w:asciiTheme="minorEastAsia" w:hAnsiTheme="minorEastAsia" w:eastAsiaTheme="minorEastAsia"/>
-                <w:b/>
-                <w:kern w:val="0"/>
-                <w:sz w:val="20"/>
-              </w:rPr>
-            </w:pPr>
-            <w:r>
-              <w:rPr>
-                <w:rFonts w:hint="eastAsia" w:asciiTheme="minorEastAsia" w:hAnsiTheme="minorEastAsia" w:eastAsiaTheme="minorEastAsia"/>
+                <w:rFonts w:asciiTheme="minorEastAsia" w:eastAsiaTheme="minorEastAsia" w:hAnsiTheme="minorEastAsia"/>
+                <w:b/>
+                <w:kern w:val="0"/>
+                <w:sz w:val="20"/>
+              </w:rPr>
+            </w:pPr>
+            <w:r>
+              <w:rPr>
+                <w:rFonts w:asciiTheme="minorEastAsia" w:eastAsiaTheme="minorEastAsia" w:hAnsiTheme="minorEastAsia" w:hint="eastAsia"/>
                 <w:b/>
                 <w:kern w:val="0"/>
                 <w:sz w:val="20"/>
@@ -251,15 +215,15 @@
             <w:pPr>
               <w:jc w:val="center"/>
               <w:rPr>
-                <w:rFonts w:asciiTheme="minorEastAsia" w:hAnsiTheme="minorEastAsia" w:eastAsiaTheme="minorEastAsia"/>
-                <w:b/>
-                <w:kern w:val="0"/>
-                <w:sz w:val="20"/>
-              </w:rPr>
-            </w:pPr>
-            <w:r>
-              <w:rPr>
-                <w:rFonts w:hint="eastAsia" w:asciiTheme="minorEastAsia" w:hAnsiTheme="minorEastAsia" w:eastAsiaTheme="minorEastAsia"/>
+                <w:rFonts w:asciiTheme="minorEastAsia" w:eastAsiaTheme="minorEastAsia" w:hAnsiTheme="minorEastAsia"/>
+                <w:b/>
+                <w:kern w:val="0"/>
+                <w:sz w:val="20"/>
+              </w:rPr>
+            </w:pPr>
+            <w:r>
+              <w:rPr>
+                <w:rFonts w:asciiTheme="minorEastAsia" w:eastAsiaTheme="minorEastAsia" w:hAnsiTheme="minorEastAsia" w:hint="eastAsia"/>
                 <w:b/>
                 <w:kern w:val="0"/>
                 <w:sz w:val="20"/>
@@ -277,15 +241,15 @@
             <w:pPr>
               <w:jc w:val="center"/>
               <w:rPr>
-                <w:rFonts w:asciiTheme="minorEastAsia" w:hAnsiTheme="minorEastAsia" w:eastAsiaTheme="minorEastAsia"/>
-                <w:b/>
-                <w:kern w:val="0"/>
-                <w:sz w:val="20"/>
-              </w:rPr>
-            </w:pPr>
-            <w:r>
-              <w:rPr>
-                <w:rFonts w:hint="eastAsia" w:asciiTheme="minorEastAsia" w:hAnsiTheme="minorEastAsia" w:eastAsiaTheme="minorEastAsia"/>
+                <w:rFonts w:asciiTheme="minorEastAsia" w:eastAsiaTheme="minorEastAsia" w:hAnsiTheme="minorEastAsia"/>
+                <w:b/>
+                <w:kern w:val="0"/>
+                <w:sz w:val="20"/>
+              </w:rPr>
+            </w:pPr>
+            <w:r>
+              <w:rPr>
+                <w:rFonts w:asciiTheme="minorEastAsia" w:eastAsiaTheme="minorEastAsia" w:hAnsiTheme="minorEastAsia" w:hint="eastAsia"/>
                 <w:b/>
                 <w:kern w:val="0"/>
                 <w:sz w:val="20"/>
@@ -303,15 +267,15 @@
             <w:pPr>
               <w:jc w:val="center"/>
               <w:rPr>
-                <w:rFonts w:asciiTheme="minorEastAsia" w:hAnsiTheme="minorEastAsia" w:eastAsiaTheme="minorEastAsia"/>
-                <w:b/>
-                <w:kern w:val="0"/>
-                <w:sz w:val="20"/>
-              </w:rPr>
-            </w:pPr>
-            <w:r>
-              <w:rPr>
-                <w:rFonts w:hint="eastAsia" w:asciiTheme="minorEastAsia" w:hAnsiTheme="minorEastAsia" w:eastAsiaTheme="minorEastAsia"/>
+                <w:rFonts w:asciiTheme="minorEastAsia" w:eastAsiaTheme="minorEastAsia" w:hAnsiTheme="minorEastAsia"/>
+                <w:b/>
+                <w:kern w:val="0"/>
+                <w:sz w:val="20"/>
+              </w:rPr>
+            </w:pPr>
+            <w:r>
+              <w:rPr>
+                <w:rFonts w:asciiTheme="minorEastAsia" w:eastAsiaTheme="minorEastAsia" w:hAnsiTheme="minorEastAsia" w:hint="eastAsia"/>
                 <w:b/>
                 <w:kern w:val="0"/>
                 <w:sz w:val="20"/>
@@ -329,31 +293,20 @@
             <w:pPr>
               <w:jc w:val="center"/>
               <w:rPr>
-                <w:rFonts w:hint="eastAsia" w:asciiTheme="minorEastAsia" w:hAnsiTheme="minorEastAsia" w:eastAsiaTheme="minorEastAsia"/>
-                <w:b/>
-                <w:kern w:val="0"/>
-                <w:sz w:val="20"/>
-                <w:lang w:val="en-US" w:eastAsia="zh-CN"/>
-              </w:rPr>
-            </w:pPr>
-            <w:r>
-              <w:rPr>
-                <w:rFonts w:hint="eastAsia" w:asciiTheme="minorEastAsia" w:hAnsiTheme="minorEastAsia" w:eastAsiaTheme="minorEastAsia"/>
-                <w:b/>
-                <w:kern w:val="0"/>
-                <w:sz w:val="20"/>
-              </w:rPr>
-              <w:t>其他</w:t>
-            </w:r>
-            <w:r>
-              <w:rPr>
-                <w:rFonts w:hint="eastAsia" w:asciiTheme="minorEastAsia" w:hAnsiTheme="minorEastAsia" w:eastAsiaTheme="minorEastAsia"/>
-                <w:b/>
-                <w:kern w:val="0"/>
-                <w:sz w:val="20"/>
-                <w:lang w:val="en-US" w:eastAsia="zh-CN"/>
-              </w:rPr>
-              <w:t>费用</w:t>
+                <w:rFonts w:asciiTheme="minorEastAsia" w:eastAsiaTheme="minorEastAsia" w:hAnsiTheme="minorEastAsia"/>
+                <w:b/>
+                <w:kern w:val="0"/>
+                <w:sz w:val="20"/>
+              </w:rPr>
+            </w:pPr>
+            <w:r>
+              <w:rPr>
+                <w:rFonts w:asciiTheme="minorEastAsia" w:eastAsiaTheme="minorEastAsia" w:hAnsiTheme="minorEastAsia" w:hint="eastAsia"/>
+                <w:b/>
+                <w:kern w:val="0"/>
+                <w:sz w:val="20"/>
+              </w:rPr>
+              <w:t>其他费用</w:t>
             </w:r>
           </w:p>
         </w:tc>
@@ -366,15 +319,15 @@
             <w:pPr>
               <w:jc w:val="center"/>
               <w:rPr>
-                <w:rFonts w:asciiTheme="minorEastAsia" w:hAnsiTheme="minorEastAsia" w:eastAsiaTheme="minorEastAsia"/>
-                <w:b/>
-                <w:kern w:val="0"/>
-                <w:sz w:val="20"/>
-              </w:rPr>
-            </w:pPr>
-            <w:r>
-              <w:rPr>
-                <w:rFonts w:hint="eastAsia" w:asciiTheme="minorEastAsia" w:hAnsiTheme="minorEastAsia" w:eastAsiaTheme="minorEastAsia"/>
+                <w:rFonts w:asciiTheme="minorEastAsia" w:eastAsiaTheme="minorEastAsia" w:hAnsiTheme="minorEastAsia"/>
+                <w:b/>
+                <w:kern w:val="0"/>
+                <w:sz w:val="20"/>
+              </w:rPr>
+            </w:pPr>
+            <w:r>
+              <w:rPr>
+                <w:rFonts w:asciiTheme="minorEastAsia" w:eastAsiaTheme="minorEastAsia" w:hAnsiTheme="minorEastAsia" w:hint="eastAsia"/>
                 <w:b/>
                 <w:kern w:val="0"/>
                 <w:sz w:val="20"/>
@@ -383,7 +336,7 @@
             </w:r>
             <w:r>
               <w:rPr>
-                <w:rFonts w:asciiTheme="minorEastAsia" w:hAnsiTheme="minorEastAsia" w:eastAsiaTheme="minorEastAsia"/>
+                <w:rFonts w:asciiTheme="minorEastAsia" w:eastAsiaTheme="minorEastAsia" w:hAnsiTheme="minorEastAsia"/>
                 <w:b/>
                 <w:kern w:val="0"/>
                 <w:sz w:val="20"/>
@@ -401,15 +354,15 @@
             <w:pPr>
               <w:jc w:val="center"/>
               <w:rPr>
-                <w:rFonts w:asciiTheme="minorEastAsia" w:hAnsiTheme="minorEastAsia" w:eastAsiaTheme="minorEastAsia"/>
-                <w:b/>
-                <w:kern w:val="0"/>
-                <w:sz w:val="20"/>
-              </w:rPr>
-            </w:pPr>
-            <w:r>
-              <w:rPr>
-                <w:rFonts w:hint="eastAsia" w:asciiTheme="minorEastAsia" w:hAnsiTheme="minorEastAsia" w:eastAsiaTheme="minorEastAsia"/>
+                <w:rFonts w:asciiTheme="minorEastAsia" w:eastAsiaTheme="minorEastAsia" w:hAnsiTheme="minorEastAsia"/>
+                <w:b/>
+                <w:kern w:val="0"/>
+                <w:sz w:val="20"/>
+              </w:rPr>
+            </w:pPr>
+            <w:r>
+              <w:rPr>
+                <w:rFonts w:asciiTheme="minorEastAsia" w:eastAsiaTheme="minorEastAsia" w:hAnsiTheme="minorEastAsia" w:hint="eastAsia"/>
                 <w:b/>
                 <w:kern w:val="0"/>
                 <w:sz w:val="20"/>
@@ -420,25 +373,8 @@
         </w:tc>
       </w:tr>
       <w:tr>
-        <w:tblPrEx>
-          <w:tblBorders>
-            <w:top w:val="single" w:color="auto" w:sz="4" w:space="0"/>
-            <w:left w:val="single" w:color="auto" w:sz="4" w:space="0"/>
-            <w:bottom w:val="single" w:color="auto" w:sz="4" w:space="0"/>
-            <w:right w:val="single" w:color="auto" w:sz="4" w:space="0"/>
-            <w:insideH w:val="single" w:color="auto" w:sz="4" w:space="0"/>
-            <w:insideV w:val="single" w:color="auto" w:sz="4" w:space="0"/>
-          </w:tblBorders>
-          <w:tblLayout w:type="fixed"/>
-          <w:tblCellMar>
-            <w:top w:w="0" w:type="dxa"/>
-            <w:left w:w="108" w:type="dxa"/>
-            <w:bottom w:w="0" w:type="dxa"/>
-            <w:right w:w="108" w:type="dxa"/>
-          </w:tblCellMar>
-        </w:tblPrEx>
         <w:trPr>
-          <w:trHeight w:val="543" w:hRule="atLeast"/>
+          <w:trHeight w:val="543"/>
         </w:trPr>
         <w:tc>
           <w:tcPr>
@@ -449,20 +385,18 @@
             <w:pPr>
               <w:jc w:val="center"/>
               <w:rPr>
-                <w:rFonts w:hint="default" w:asciiTheme="minorEastAsia" w:hAnsiTheme="minorEastAsia" w:eastAsiaTheme="minorEastAsia"/>
-                <w:b/>
-                <w:kern w:val="0"/>
-                <w:sz w:val="20"/>
-                <w:lang w:val="en-US" w:eastAsia="zh-CN"/>
-              </w:rPr>
-            </w:pPr>
-            <w:r>
-              <w:rPr>
-                <w:rFonts w:hint="eastAsia" w:asciiTheme="minorEastAsia" w:hAnsiTheme="minorEastAsia" w:eastAsiaTheme="minorEastAsia"/>
-                <w:b/>
-                <w:kern w:val="0"/>
-                <w:sz w:val="20"/>
-                <w:lang w:val="en-US" w:eastAsia="zh-CN"/>
+                <w:rFonts w:asciiTheme="minorEastAsia" w:eastAsiaTheme="minorEastAsia" w:hAnsiTheme="minorEastAsia"/>
+                <w:b/>
+                <w:kern w:val="0"/>
+                <w:sz w:val="20"/>
+              </w:rPr>
+            </w:pPr>
+            <w:r>
+              <w:rPr>
+                <w:rFonts w:asciiTheme="minorEastAsia" w:eastAsiaTheme="minorEastAsia" w:hAnsiTheme="minorEastAsia" w:hint="eastAsia"/>
+                <w:b/>
+                <w:kern w:val="0"/>
+                <w:sz w:val="20"/>
               </w:rPr>
               <w:t>{{budget}}</w:t>
             </w:r>
@@ -476,10 +410,8 @@
             <w:pPr>
               <w:jc w:val="center"/>
               <w:rPr>
-                <w:rFonts w:hint="default" w:eastAsia="宋体"/>
-                <w:kern w:val="0"/>
-                <w:sz w:val="20"/>
-                <w:lang w:val="en-US" w:eastAsia="zh-CN"/>
+                <w:kern w:val="0"/>
+                <w:sz w:val="20"/>
               </w:rPr>
             </w:pPr>
           </w:p>
@@ -491,10 +423,8 @@
           <w:p>
             <w:pPr>
               <w:rPr>
-                <w:rFonts w:hint="default" w:eastAsia="宋体"/>
-                <w:kern w:val="0"/>
-                <w:sz w:val="20"/>
-                <w:lang w:val="en-US" w:eastAsia="zh-CN"/>
+                <w:kern w:val="0"/>
+                <w:sz w:val="20"/>
               </w:rPr>
             </w:pPr>
           </w:p>
@@ -506,10 +436,8 @@
           <w:p>
             <w:pPr>
               <w:rPr>
-                <w:rFonts w:hint="default" w:eastAsia="宋体"/>
-                <w:kern w:val="0"/>
-                <w:sz w:val="20"/>
-                <w:lang w:val="en-US" w:eastAsia="zh-CN"/>
+                <w:kern w:val="0"/>
+                <w:sz w:val="20"/>
               </w:rPr>
             </w:pPr>
           </w:p>
@@ -521,10 +449,8 @@
           <w:p>
             <w:pPr>
               <w:rPr>
-                <w:rFonts w:hint="default" w:eastAsia="宋体"/>
-                <w:kern w:val="0"/>
-                <w:sz w:val="20"/>
-                <w:lang w:val="en-US" w:eastAsia="zh-CN"/>
+                <w:kern w:val="0"/>
+                <w:sz w:val="20"/>
               </w:rPr>
             </w:pPr>
           </w:p>
@@ -536,10 +462,8 @@
           <w:p>
             <w:pPr>
               <w:rPr>
-                <w:rFonts w:hint="default" w:eastAsia="宋体"/>
-                <w:kern w:val="0"/>
-                <w:sz w:val="20"/>
-                <w:lang w:val="en-US" w:eastAsia="zh-CN"/>
+                <w:kern w:val="0"/>
+                <w:sz w:val="20"/>
               </w:rPr>
             </w:pPr>
           </w:p>
@@ -547,15 +471,12 @@
         <w:tc>
           <w:tcPr>
             <w:tcW w:w="2977" w:type="dxa"/>
-            <w:vAlign w:val="top"/>
-          </w:tcPr>
-          <w:p>
-            <w:pPr>
-              <w:rPr>
-                <w:rFonts w:hint="default" w:eastAsia="宋体"/>
-                <w:kern w:val="0"/>
-                <w:sz w:val="20"/>
-                <w:lang w:val="en-US" w:eastAsia="zh-CN"/>
+          </w:tcPr>
+          <w:p>
+            <w:pPr>
+              <w:rPr>
+                <w:kern w:val="0"/>
+                <w:sz w:val="20"/>
               </w:rPr>
             </w:pPr>
           </w:p>
@@ -567,35 +488,16 @@
           <w:p>
             <w:pPr>
               <w:rPr>
-                <w:rFonts w:hint="default" w:eastAsia="宋体"/>
-                <w:kern w:val="0"/>
-                <w:sz w:val="20"/>
-                <w:lang w:val="en-US" w:eastAsia="zh-CN"/>
+                <w:kern w:val="0"/>
+                <w:sz w:val="20"/>
               </w:rPr>
             </w:pPr>
           </w:p>
         </w:tc>
       </w:tr>
       <w:tr>
-        <w:tblPrEx>
-          <w:tblBorders>
-            <w:top w:val="single" w:color="auto" w:sz="4" w:space="0"/>
-            <w:left w:val="single" w:color="auto" w:sz="4" w:space="0"/>
-            <w:bottom w:val="single" w:color="auto" w:sz="4" w:space="0"/>
-            <w:right w:val="single" w:color="auto" w:sz="4" w:space="0"/>
-            <w:insideH w:val="single" w:color="auto" w:sz="4" w:space="0"/>
-            <w:insideV w:val="single" w:color="auto" w:sz="4" w:space="0"/>
-          </w:tblBorders>
-          <w:tblLayout w:type="fixed"/>
-          <w:tblCellMar>
-            <w:top w:w="0" w:type="dxa"/>
-            <w:left w:w="108" w:type="dxa"/>
-            <w:bottom w:w="0" w:type="dxa"/>
-            <w:right w:w="108" w:type="dxa"/>
-          </w:tblCellMar>
-        </w:tblPrEx>
         <w:trPr>
-          <w:trHeight w:val="409" w:hRule="atLeast"/>
+          <w:trHeight w:val="409"/>
         </w:trPr>
         <w:tc>
           <w:tcPr>
@@ -606,15 +508,15 @@
             <w:pPr>
               <w:jc w:val="center"/>
               <w:rPr>
-                <w:rFonts w:asciiTheme="minorEastAsia" w:hAnsiTheme="minorEastAsia" w:eastAsiaTheme="minorEastAsia"/>
-                <w:b/>
-                <w:kern w:val="0"/>
-                <w:sz w:val="20"/>
-              </w:rPr>
-            </w:pPr>
-            <w:r>
-              <w:rPr>
-                <w:rFonts w:hint="eastAsia" w:asciiTheme="minorEastAsia" w:hAnsiTheme="minorEastAsia" w:eastAsiaTheme="minorEastAsia"/>
+                <w:rFonts w:asciiTheme="minorEastAsia" w:eastAsiaTheme="minorEastAsia" w:hAnsiTheme="minorEastAsia"/>
+                <w:b/>
+                <w:kern w:val="0"/>
+                <w:sz w:val="20"/>
+              </w:rPr>
+            </w:pPr>
+            <w:r>
+              <w:rPr>
+                <w:rFonts w:asciiTheme="minorEastAsia" w:eastAsiaTheme="minorEastAsia" w:hAnsiTheme="minorEastAsia" w:hint="eastAsia"/>
                 <w:b/>
                 <w:kern w:val="0"/>
                 <w:sz w:val="20"/>
@@ -630,10 +532,8 @@
           <w:p>
             <w:pPr>
               <w:rPr>
-                <w:rFonts w:hint="default" w:eastAsia="宋体"/>
-                <w:kern w:val="0"/>
-                <w:sz w:val="20"/>
-                <w:lang w:val="en-US" w:eastAsia="zh-CN"/>
+                <w:kern w:val="0"/>
+                <w:sz w:val="20"/>
               </w:rPr>
             </w:pPr>
           </w:p>
@@ -662,6 +562,13 @@
                 <w:sz w:val="20"/>
               </w:rPr>
             </w:pPr>
+            <w:r>
+              <w:rPr>
+                <w:kern w:val="0"/>
+                <w:sz w:val="20"/>
+              </w:rPr>
+              <w:t xml:space="preserve"> </w:t>
+            </w:r>
           </w:p>
         </w:tc>
         <w:tc>
@@ -718,306 +625,349 @@
         </w:tc>
       </w:tr>
     </w:tbl>
-    <w:p/>
+    <w:p>
+      <w:bookmarkStart w:id="0" w:name="_GoBack"/>
+      <w:bookmarkEnd w:id="0"/>
+    </w:p>
     <w:p/>
     <w:sectPr>
       <w:pgSz w:w="16838" w:h="11906" w:orient="landscape"/>
       <w:pgMar w:top="1797" w:right="1440" w:bottom="1797" w:left="1440" w:header="851" w:footer="992" w:gutter="0"/>
-      <w:cols w:space="425" w:num="1"/>
-      <w:docGrid w:type="lines" w:linePitch="312" w:charSpace="0"/>
+      <w:cols w:space="425"/>
+      <w:docGrid w:type="lines" w:linePitch="312"/>
     </w:sectPr>
   </w:body>
 </w:document>
 </file>
 
 <file path=word/styles.xml><?xml version="1.0" encoding="utf-8"?>
-<w:styles xmlns:mc="http://schemas.openxmlformats.org/markup-compatibility/2006" xmlns:o="urn:schemas-microsoft-com:office:office" xmlns:r="http://schemas.openxmlformats.org/officeDocument/2006/relationships" xmlns:m="http://schemas.openxmlformats.org/officeDocument/2006/math" xmlns:v="urn:schemas-microsoft-com:vml" xmlns:w="http://schemas.openxmlformats.org/wordprocessingml/2006/main" xmlns:w14="http://schemas.microsoft.com/office/word/2010/wordml" xmlns:w10="urn:schemas-microsoft-com:office:word" xmlns:sl="http://schemas.openxmlformats.org/schemaLibrary/2006/main" mc:Ignorable="w14">
+<w:styles xmlns:mc="http://schemas.openxmlformats.org/markup-compatibility/2006" xmlns:r="http://schemas.openxmlformats.org/officeDocument/2006/relationships" xmlns:w="http://schemas.openxmlformats.org/wordprocessingml/2006/main" xmlns:w14="http://schemas.microsoft.com/office/word/2010/wordml" xmlns:w15="http://schemas.microsoft.com/office/word/2012/wordml" xmlns:w16cid="http://schemas.microsoft.com/office/word/2016/wordml/cid" xmlns:w16se="http://schemas.microsoft.com/office/word/2015/wordml/symex" mc:Ignorable="w14 w15 w16se w16cid">
   <w:docDefaults>
     <w:rPrDefault>
       <w:rPr>
-        <w:rFonts w:asciiTheme="minorHAnsi" w:hAnsiTheme="minorHAnsi" w:eastAsiaTheme="minorEastAsia" w:cstheme="minorBidi"/>
+        <w:rFonts w:asciiTheme="minorHAnsi" w:eastAsiaTheme="minorEastAsia" w:hAnsiTheme="minorHAnsi" w:cstheme="minorBidi"/>
+        <w:lang w:val="en-US" w:eastAsia="zh-CN" w:bidi="ar-SA"/>
       </w:rPr>
     </w:rPrDefault>
+    <w:pPrDefault/>
   </w:docDefaults>
-  <w:latentStyles w:count="260" w:defQFormat="0" w:defUnhideWhenUsed="1" w:defSemiHidden="1" w:defUIPriority="99" w:defLockedState="0">
-    <w:lsdException w:qFormat="1" w:unhideWhenUsed="0" w:uiPriority="0" w:semiHidden="0" w:name="Normal"/>
-    <w:lsdException w:qFormat="1" w:unhideWhenUsed="0" w:uiPriority="0" w:semiHidden="0" w:name="heading 1"/>
-    <w:lsdException w:qFormat="1" w:uiPriority="0" w:name="heading 2"/>
-    <w:lsdException w:qFormat="1" w:uiPriority="0" w:name="heading 3"/>
-    <w:lsdException w:qFormat="1" w:uiPriority="0" w:name="heading 4"/>
-    <w:lsdException w:qFormat="1" w:uiPriority="0" w:name="heading 5"/>
-    <w:lsdException w:qFormat="1" w:uiPriority="0" w:name="heading 6"/>
-    <w:lsdException w:qFormat="1" w:uiPriority="0" w:name="heading 7"/>
-    <w:lsdException w:qFormat="1" w:uiPriority="0" w:name="heading 8"/>
-    <w:lsdException w:qFormat="1" w:uiPriority="0" w:name="heading 9"/>
-    <w:lsdException w:unhideWhenUsed="0" w:uiPriority="0" w:semiHidden="0" w:name="index 1"/>
-    <w:lsdException w:unhideWhenUsed="0" w:uiPriority="0" w:semiHidden="0" w:name="index 2"/>
-    <w:lsdException w:unhideWhenUsed="0" w:uiPriority="0" w:semiHidden="0" w:name="index 3"/>
-    <w:lsdException w:unhideWhenUsed="0" w:uiPriority="0" w:semiHidden="0" w:name="index 4"/>
-    <w:lsdException w:unhideWhenUsed="0" w:uiPriority="0" w:semiHidden="0" w:name="index 5"/>
-    <w:lsdException w:unhideWhenUsed="0" w:uiPriority="0" w:semiHidden="0" w:name="index 6"/>
-    <w:lsdException w:unhideWhenUsed="0" w:uiPriority="0" w:semiHidden="0" w:name="index 7"/>
-    <w:lsdException w:unhideWhenUsed="0" w:uiPriority="0" w:semiHidden="0" w:name="index 8"/>
-    <w:lsdException w:unhideWhenUsed="0" w:uiPriority="0" w:semiHidden="0" w:name="index 9"/>
-    <w:lsdException w:unhideWhenUsed="0" w:uiPriority="0" w:semiHidden="0" w:name="toc 1"/>
-    <w:lsdException w:unhideWhenUsed="0" w:uiPriority="0" w:semiHidden="0" w:name="toc 2"/>
-    <w:lsdException w:unhideWhenUsed="0" w:uiPriority="0" w:semiHidden="0" w:name="toc 3"/>
-    <w:lsdException w:unhideWhenUsed="0" w:uiPriority="0" w:semiHidden="0" w:name="toc 4"/>
-    <w:lsdException w:unhideWhenUsed="0" w:uiPriority="0" w:semiHidden="0" w:name="toc 5"/>
-    <w:lsdException w:unhideWhenUsed="0" w:uiPriority="0" w:semiHidden="0" w:name="toc 6"/>
-    <w:lsdException w:unhideWhenUsed="0" w:uiPriority="0" w:semiHidden="0" w:name="toc 7"/>
-    <w:lsdException w:unhideWhenUsed="0" w:uiPriority="0" w:semiHidden="0" w:name="toc 8"/>
-    <w:lsdException w:unhideWhenUsed="0" w:uiPriority="0" w:semiHidden="0" w:name="toc 9"/>
-    <w:lsdException w:unhideWhenUsed="0" w:uiPriority="0" w:semiHidden="0" w:name="Normal Indent"/>
-    <w:lsdException w:unhideWhenUsed="0" w:uiPriority="0" w:semiHidden="0" w:name="footnote text"/>
-    <w:lsdException w:unhideWhenUsed="0" w:uiPriority="0" w:semiHidden="0" w:name="annotation text"/>
-    <w:lsdException w:unhideWhenUsed="0" w:uiPriority="0" w:semiHidden="0" w:name="header"/>
-    <w:lsdException w:unhideWhenUsed="0" w:uiPriority="0" w:semiHidden="0" w:name="footer"/>
-    <w:lsdException w:unhideWhenUsed="0" w:uiPriority="0" w:semiHidden="0" w:name="index heading"/>
-    <w:lsdException w:qFormat="1" w:uiPriority="0" w:name="caption"/>
-    <w:lsdException w:unhideWhenUsed="0" w:uiPriority="0" w:semiHidden="0" w:name="table of figures"/>
-    <w:lsdException w:unhideWhenUsed="0" w:uiPriority="0" w:semiHidden="0" w:name="envelope address"/>
-    <w:lsdException w:unhideWhenUsed="0" w:uiPriority="0" w:semiHidden="0" w:name="envelope return"/>
-    <w:lsdException w:unhideWhenUsed="0" w:uiPriority="0" w:semiHidden="0" w:name="footnote reference"/>
-    <w:lsdException w:unhideWhenUsed="0" w:uiPriority="0" w:semiHidden="0" w:name="annotation reference"/>
-    <w:lsdException w:unhideWhenUsed="0" w:uiPriority="0" w:semiHidden="0" w:name="line number"/>
-    <w:lsdException w:unhideWhenUsed="0" w:uiPriority="0" w:semiHidden="0" w:name="page number"/>
-    <w:lsdException w:unhideWhenUsed="0" w:uiPriority="0" w:semiHidden="0" w:name="endnote reference"/>
-    <w:lsdException w:unhideWhenUsed="0" w:uiPriority="0" w:semiHidden="0" w:name="endnote text"/>
-    <w:lsdException w:unhideWhenUsed="0" w:uiPriority="0" w:semiHidden="0" w:name="table of authorities"/>
-    <w:lsdException w:unhideWhenUsed="0" w:uiPriority="0" w:semiHidden="0" w:name="macro"/>
-    <w:lsdException w:unhideWhenUsed="0" w:uiPriority="0" w:semiHidden="0" w:name="toa heading"/>
-    <w:lsdException w:unhideWhenUsed="0" w:uiPriority="0" w:semiHidden="0" w:name="List"/>
-    <w:lsdException w:unhideWhenUsed="0" w:uiPriority="0" w:semiHidden="0" w:name="List Bullet"/>
-    <w:lsdException w:unhideWhenUsed="0" w:uiPriority="0" w:semiHidden="0" w:name="List Number"/>
-    <w:lsdException w:unhideWhenUsed="0" w:uiPriority="0" w:semiHidden="0" w:name="List 2"/>
-    <w:lsdException w:unhideWhenUsed="0" w:uiPriority="0" w:semiHidden="0" w:name="List 3"/>
-    <w:lsdException w:unhideWhenUsed="0" w:uiPriority="0" w:semiHidden="0" w:name="List 4"/>
-    <w:lsdException w:unhideWhenUsed="0" w:uiPriority="0" w:semiHidden="0" w:name="List 5"/>
-    <w:lsdException w:unhideWhenUsed="0" w:uiPriority="0" w:semiHidden="0" w:name="List Bullet 2"/>
-    <w:lsdException w:unhideWhenUsed="0" w:uiPriority="0" w:semiHidden="0" w:name="List Bullet 3"/>
-    <w:lsdException w:unhideWhenUsed="0" w:uiPriority="0" w:semiHidden="0" w:name="List Bullet 4"/>
-    <w:lsdException w:unhideWhenUsed="0" w:uiPriority="0" w:semiHidden="0" w:name="List Bullet 5"/>
-    <w:lsdException w:unhideWhenUsed="0" w:uiPriority="0" w:semiHidden="0" w:name="List Number 2"/>
-    <w:lsdException w:unhideWhenUsed="0" w:uiPriority="0" w:semiHidden="0" w:name="List Number 3"/>
-    <w:lsdException w:unhideWhenUsed="0" w:uiPriority="0" w:semiHidden="0" w:name="List Number 4"/>
-    <w:lsdException w:unhideWhenUsed="0" w:uiPriority="0" w:semiHidden="0" w:name="List Number 5"/>
-    <w:lsdException w:qFormat="1" w:unhideWhenUsed="0" w:uiPriority="0" w:semiHidden="0" w:name="Title"/>
-    <w:lsdException w:unhideWhenUsed="0" w:uiPriority="0" w:semiHidden="0" w:name="Closing"/>
-    <w:lsdException w:unhideWhenUsed="0" w:uiPriority="0" w:semiHidden="0" w:name="Signature"/>
-    <w:lsdException w:qFormat="1" w:unhideWhenUsed="0" w:uiPriority="0" w:name="Default Paragraph Font"/>
-    <w:lsdException w:unhideWhenUsed="0" w:uiPriority="0" w:semiHidden="0" w:name="Body Text"/>
-    <w:lsdException w:unhideWhenUsed="0" w:uiPriority="0" w:semiHidden="0" w:name="Body Text Indent"/>
-    <w:lsdException w:unhideWhenUsed="0" w:uiPriority="0" w:semiHidden="0" w:name="List Continue"/>
-    <w:lsdException w:unhideWhenUsed="0" w:uiPriority="0" w:semiHidden="0" w:name="List Continue 2"/>
-    <w:lsdException w:unhideWhenUsed="0" w:uiPriority="0" w:semiHidden="0" w:name="List Continue 3"/>
-    <w:lsdException w:unhideWhenUsed="0" w:uiPriority="0" w:semiHidden="0" w:name="List Continue 4"/>
-    <w:lsdException w:unhideWhenUsed="0" w:uiPriority="0" w:semiHidden="0" w:name="List Continue 5"/>
-    <w:lsdException w:unhideWhenUsed="0" w:uiPriority="0" w:semiHidden="0" w:name="Message Header"/>
-    <w:lsdException w:qFormat="1" w:unhideWhenUsed="0" w:uiPriority="0" w:semiHidden="0" w:name="Subtitle"/>
-    <w:lsdException w:unhideWhenUsed="0" w:uiPriority="0" w:semiHidden="0" w:name="Salutation"/>
-    <w:lsdException w:unhideWhenUsed="0" w:uiPriority="0" w:semiHidden="0" w:name="Date"/>
-    <w:lsdException w:unhideWhenUsed="0" w:uiPriority="0" w:semiHidden="0" w:name="Body Text First Indent"/>
-    <w:lsdException w:unhideWhenUsed="0" w:uiPriority="0" w:semiHidden="0" w:name="Body Text First Indent 2"/>
-    <w:lsdException w:unhideWhenUsed="0" w:uiPriority="0" w:semiHidden="0" w:name="Note Heading"/>
-    <w:lsdException w:unhideWhenUsed="0" w:uiPriority="0" w:semiHidden="0" w:name="Body Text 2"/>
-    <w:lsdException w:unhideWhenUsed="0" w:uiPriority="0" w:semiHidden="0" w:name="Body Text 3"/>
-    <w:lsdException w:unhideWhenUsed="0" w:uiPriority="0" w:semiHidden="0" w:name="Body Text Indent 2"/>
-    <w:lsdException w:unhideWhenUsed="0" w:uiPriority="0" w:semiHidden="0" w:name="Body Text Indent 3"/>
-    <w:lsdException w:unhideWhenUsed="0" w:uiPriority="0" w:semiHidden="0" w:name="Block Text"/>
-    <w:lsdException w:unhideWhenUsed="0" w:uiPriority="0" w:semiHidden="0" w:name="Hyperlink"/>
-    <w:lsdException w:unhideWhenUsed="0" w:uiPriority="0" w:semiHidden="0" w:name="FollowedHyperlink"/>
-    <w:lsdException w:qFormat="1" w:unhideWhenUsed="0" w:uiPriority="0" w:semiHidden="0" w:name="Strong"/>
-    <w:lsdException w:qFormat="1" w:unhideWhenUsed="0" w:uiPriority="0" w:semiHidden="0" w:name="Emphasis"/>
-    <w:lsdException w:unhideWhenUsed="0" w:uiPriority="0" w:semiHidden="0" w:name="Document Map"/>
-    <w:lsdException w:unhideWhenUsed="0" w:uiPriority="0" w:semiHidden="0" w:name="Plain Text"/>
-    <w:lsdException w:unhideWhenUsed="0" w:uiPriority="0" w:semiHidden="0" w:name="E-mail Signature"/>
-    <w:lsdException w:unhideWhenUsed="0" w:uiPriority="0" w:semiHidden="0" w:name="Normal (Web)"/>
-    <w:lsdException w:unhideWhenUsed="0" w:uiPriority="0" w:semiHidden="0" w:name="HTML Acronym"/>
-    <w:lsdException w:unhideWhenUsed="0" w:uiPriority="0" w:semiHidden="0" w:name="HTML Address"/>
-    <w:lsdException w:unhideWhenUsed="0" w:uiPriority="0" w:semiHidden="0" w:name="HTML Cite"/>
-    <w:lsdException w:unhideWhenUsed="0" w:uiPriority="0" w:semiHidden="0" w:name="HTML Code"/>
-    <w:lsdException w:unhideWhenUsed="0" w:uiPriority="0" w:semiHidden="0" w:name="HTML Definition"/>
-    <w:lsdException w:unhideWhenUsed="0" w:uiPriority="0" w:semiHidden="0" w:name="HTML Keyboard"/>
-    <w:lsdException w:unhideWhenUsed="0" w:uiPriority="0" w:semiHidden="0" w:name="HTML Preformatted"/>
-    <w:lsdException w:unhideWhenUsed="0" w:uiPriority="0" w:semiHidden="0" w:name="HTML Sample"/>
-    <w:lsdException w:unhideWhenUsed="0" w:uiPriority="0" w:semiHidden="0" w:name="HTML Typewriter"/>
-    <w:lsdException w:unhideWhenUsed="0" w:uiPriority="0" w:semiHidden="0" w:name="HTML Variable"/>
-    <w:lsdException w:qFormat="1" w:unhideWhenUsed="0" w:uiPriority="0" w:name="Normal Table"/>
-    <w:lsdException w:unhideWhenUsed="0" w:uiPriority="0" w:semiHidden="0" w:name="annotation subject"/>
-    <w:lsdException w:unhideWhenUsed="0" w:uiPriority="0" w:semiHidden="0" w:name="Table Simple 1"/>
-    <w:lsdException w:unhideWhenUsed="0" w:uiPriority="0" w:semiHidden="0" w:name="Table Simple 2"/>
-    <w:lsdException w:unhideWhenUsed="0" w:uiPriority="0" w:semiHidden="0" w:name="Table Simple 3"/>
-    <w:lsdException w:unhideWhenUsed="0" w:uiPriority="0" w:semiHidden="0" w:name="Table Classic 1"/>
-    <w:lsdException w:unhideWhenUsed="0" w:uiPriority="0" w:semiHidden="0" w:name="Table Classic 2"/>
-    <w:lsdException w:unhideWhenUsed="0" w:uiPriority="0" w:semiHidden="0" w:name="Table Classic 3"/>
-    <w:lsdException w:unhideWhenUsed="0" w:uiPriority="0" w:semiHidden="0" w:name="Table Classic 4"/>
-    <w:lsdException w:unhideWhenUsed="0" w:uiPriority="0" w:semiHidden="0" w:name="Table Colorful 1"/>
-    <w:lsdException w:unhideWhenUsed="0" w:uiPriority="0" w:semiHidden="0" w:name="Table Colorful 2"/>
-    <w:lsdException w:unhideWhenUsed="0" w:uiPriority="0" w:semiHidden="0" w:name="Table Colorful 3"/>
-    <w:lsdException w:unhideWhenUsed="0" w:uiPriority="0" w:semiHidden="0" w:name="Table Columns 1"/>
-    <w:lsdException w:unhideWhenUsed="0" w:uiPriority="0" w:semiHidden="0" w:name="Table Columns 2"/>
-    <w:lsdException w:unhideWhenUsed="0" w:uiPriority="0" w:semiHidden="0" w:name="Table Columns 3"/>
-    <w:lsdException w:unhideWhenUsed="0" w:uiPriority="0" w:semiHidden="0" w:name="Table Columns 4"/>
-    <w:lsdException w:unhideWhenUsed="0" w:uiPriority="0" w:semiHidden="0" w:name="Table Columns 5"/>
-    <w:lsdException w:unhideWhenUsed="0" w:uiPriority="0" w:semiHidden="0" w:name="Table Grid 1"/>
-    <w:lsdException w:unhideWhenUsed="0" w:uiPriority="0" w:semiHidden="0" w:name="Table Grid 2"/>
-    <w:lsdException w:unhideWhenUsed="0" w:uiPriority="0" w:semiHidden="0" w:name="Table Grid 3"/>
-    <w:lsdException w:unhideWhenUsed="0" w:uiPriority="0" w:semiHidden="0" w:name="Table Grid 4"/>
-    <w:lsdException w:unhideWhenUsed="0" w:uiPriority="0" w:semiHidden="0" w:name="Table Grid 5"/>
-    <w:lsdException w:unhideWhenUsed="0" w:uiPriority="0" w:semiHidden="0" w:name="Table Grid 6"/>
-    <w:lsdException w:unhideWhenUsed="0" w:uiPriority="0" w:semiHidden="0" w:name="Table Grid 7"/>
-    <w:lsdException w:unhideWhenUsed="0" w:uiPriority="0" w:semiHidden="0" w:name="Table Grid 8"/>
-    <w:lsdException w:unhideWhenUsed="0" w:uiPriority="0" w:semiHidden="0" w:name="Table List 1"/>
-    <w:lsdException w:unhideWhenUsed="0" w:uiPriority="0" w:semiHidden="0" w:name="Table List 2"/>
-    <w:lsdException w:unhideWhenUsed="0" w:uiPriority="0" w:semiHidden="0" w:name="Table List 3"/>
-    <w:lsdException w:unhideWhenUsed="0" w:uiPriority="0" w:semiHidden="0" w:name="Table List 4"/>
-    <w:lsdException w:unhideWhenUsed="0" w:uiPriority="0" w:semiHidden="0" w:name="Table List 5"/>
-    <w:lsdException w:unhideWhenUsed="0" w:uiPriority="0" w:semiHidden="0" w:name="Table List 6"/>
-    <w:lsdException w:unhideWhenUsed="0" w:uiPriority="0" w:semiHidden="0" w:name="Table List 7"/>
-    <w:lsdException w:unhideWhenUsed="0" w:uiPriority="0" w:semiHidden="0" w:name="Table List 8"/>
-    <w:lsdException w:unhideWhenUsed="0" w:uiPriority="0" w:semiHidden="0" w:name="Table 3D effects 1"/>
-    <w:lsdException w:unhideWhenUsed="0" w:uiPriority="0" w:semiHidden="0" w:name="Table 3D effects 2"/>
-    <w:lsdException w:unhideWhenUsed="0" w:uiPriority="0" w:semiHidden="0" w:name="Table 3D effects 3"/>
-    <w:lsdException w:unhideWhenUsed="0" w:uiPriority="0" w:semiHidden="0" w:name="Table Contemporary"/>
-    <w:lsdException w:unhideWhenUsed="0" w:uiPriority="0" w:semiHidden="0" w:name="Table Elegant"/>
-    <w:lsdException w:unhideWhenUsed="0" w:uiPriority="0" w:semiHidden="0" w:name="Table Professional"/>
-    <w:lsdException w:unhideWhenUsed="0" w:uiPriority="0" w:semiHidden="0" w:name="Table Subtle 1"/>
-    <w:lsdException w:unhideWhenUsed="0" w:uiPriority="0" w:semiHidden="0" w:name="Table Subtle 2"/>
-    <w:lsdException w:unhideWhenUsed="0" w:uiPriority="0" w:semiHidden="0" w:name="Table Web 1"/>
-    <w:lsdException w:unhideWhenUsed="0" w:uiPriority="0" w:semiHidden="0" w:name="Table Web 2"/>
-    <w:lsdException w:unhideWhenUsed="0" w:uiPriority="0" w:semiHidden="0" w:name="Table Web 3"/>
-    <w:lsdException w:qFormat="1" w:unhideWhenUsed="0" w:uiPriority="0" w:semiHidden="0" w:name="Balloon Text"/>
-    <w:lsdException w:qFormat="1" w:uiPriority="0" w:semiHidden="0" w:name="Table Grid"/>
-    <w:lsdException w:unhideWhenUsed="0" w:uiPriority="0" w:semiHidden="0" w:name="Table Theme"/>
-    <w:lsdException w:unhideWhenUsed="0" w:uiPriority="60" w:semiHidden="0" w:name="Light Shading"/>
-    <w:lsdException w:unhideWhenUsed="0" w:uiPriority="61" w:semiHidden="0" w:name="Light List"/>
-    <w:lsdException w:unhideWhenUsed="0" w:uiPriority="62" w:semiHidden="0" w:name="Light Grid"/>
-    <w:lsdException w:unhideWhenUsed="0" w:uiPriority="63" w:semiHidden="0" w:name="Medium Shading 1"/>
-    <w:lsdException w:unhideWhenUsed="0" w:uiPriority="64" w:semiHidden="0" w:name="Medium Shading 2"/>
-    <w:lsdException w:unhideWhenUsed="0" w:uiPriority="65" w:semiHidden="0" w:name="Medium List 1"/>
-    <w:lsdException w:unhideWhenUsed="0" w:uiPriority="66" w:semiHidden="0" w:name="Medium List 2"/>
-    <w:lsdException w:unhideWhenUsed="0" w:uiPriority="67" w:semiHidden="0" w:name="Medium Grid 1"/>
-    <w:lsdException w:unhideWhenUsed="0" w:uiPriority="68" w:semiHidden="0" w:name="Medium Grid 2"/>
-    <w:lsdException w:unhideWhenUsed="0" w:uiPriority="69" w:semiHidden="0" w:name="Medium Grid 3"/>
-    <w:lsdException w:unhideWhenUsed="0" w:uiPriority="70" w:semiHidden="0" w:name="Dark List"/>
-    <w:lsdException w:unhideWhenUsed="0" w:uiPriority="71" w:semiHidden="0" w:name="Colorful Shading"/>
-    <w:lsdException w:unhideWhenUsed="0" w:uiPriority="72" w:semiHidden="0" w:name="Colorful List"/>
-    <w:lsdException w:unhideWhenUsed="0" w:uiPriority="73" w:semiHidden="0" w:name="Colorful Grid"/>
-    <w:lsdException w:unhideWhenUsed="0" w:uiPriority="60" w:semiHidden="0" w:name="Light Shading Accent 1"/>
-    <w:lsdException w:unhideWhenUsed="0" w:uiPriority="61" w:semiHidden="0" w:name="Light List Accent 1"/>
-    <w:lsdException w:unhideWhenUsed="0" w:uiPriority="62" w:semiHidden="0" w:name="Light Grid Accent 1"/>
-    <w:lsdException w:unhideWhenUsed="0" w:uiPriority="63" w:semiHidden="0" w:name="Medium Shading 1 Accent 1"/>
-    <w:lsdException w:unhideWhenUsed="0" w:uiPriority="64" w:semiHidden="0" w:name="Medium Shading 2 Accent 1"/>
-    <w:lsdException w:unhideWhenUsed="0" w:uiPriority="65" w:semiHidden="0" w:name="Medium List 1 Accent 1"/>
-    <w:lsdException w:unhideWhenUsed="0" w:uiPriority="66" w:semiHidden="0" w:name="Medium List 2 Accent 1"/>
-    <w:lsdException w:unhideWhenUsed="0" w:uiPriority="67" w:semiHidden="0" w:name="Medium Grid 1 Accent 1"/>
-    <w:lsdException w:unhideWhenUsed="0" w:uiPriority="68" w:semiHidden="0" w:name="Medium Grid 2 Accent 1"/>
-    <w:lsdException w:unhideWhenUsed="0" w:uiPriority="69" w:semiHidden="0" w:name="Medium Grid 3 Accent 1"/>
-    <w:lsdException w:unhideWhenUsed="0" w:uiPriority="70" w:semiHidden="0" w:name="Dark List Accent 1"/>
-    <w:lsdException w:unhideWhenUsed="0" w:uiPriority="71" w:semiHidden="0" w:name="Colorful Shading Accent 1"/>
-    <w:lsdException w:unhideWhenUsed="0" w:uiPriority="72" w:semiHidden="0" w:name="Colorful List Accent 1"/>
-    <w:lsdException w:unhideWhenUsed="0" w:uiPriority="73" w:semiHidden="0" w:name="Colorful Grid Accent 1"/>
-    <w:lsdException w:unhideWhenUsed="0" w:uiPriority="60" w:semiHidden="0" w:name="Light Shading Accent 2"/>
-    <w:lsdException w:unhideWhenUsed="0" w:uiPriority="61" w:semiHidden="0" w:name="Light List Accent 2"/>
-    <w:lsdException w:unhideWhenUsed="0" w:uiPriority="62" w:semiHidden="0" w:name="Light Grid Accent 2"/>
-    <w:lsdException w:unhideWhenUsed="0" w:uiPriority="63" w:semiHidden="0" w:name="Medium Shading 1 Accent 2"/>
-    <w:lsdException w:unhideWhenUsed="0" w:uiPriority="64" w:semiHidden="0" w:name="Medium Shading 2 Accent 2"/>
-    <w:lsdException w:unhideWhenUsed="0" w:uiPriority="65" w:semiHidden="0" w:name="Medium List 1 Accent 2"/>
-    <w:lsdException w:unhideWhenUsed="0" w:uiPriority="66" w:semiHidden="0" w:name="Medium List 2 Accent 2"/>
-    <w:lsdException w:unhideWhenUsed="0" w:uiPriority="67" w:semiHidden="0" w:name="Medium Grid 1 Accent 2"/>
-    <w:lsdException w:unhideWhenUsed="0" w:uiPriority="68" w:semiHidden="0" w:name="Medium Grid 2 Accent 2"/>
-    <w:lsdException w:unhideWhenUsed="0" w:uiPriority="69" w:semiHidden="0" w:name="Medium Grid 3 Accent 2"/>
-    <w:lsdException w:unhideWhenUsed="0" w:uiPriority="70" w:semiHidden="0" w:name="Dark List Accent 2"/>
-    <w:lsdException w:unhideWhenUsed="0" w:uiPriority="71" w:semiHidden="0" w:name="Colorful Shading Accent 2"/>
-    <w:lsdException w:unhideWhenUsed="0" w:uiPriority="72" w:semiHidden="0" w:name="Colorful List Accent 2"/>
-    <w:lsdException w:unhideWhenUsed="0" w:uiPriority="73" w:semiHidden="0" w:name="Colorful Grid Accent 2"/>
-    <w:lsdException w:unhideWhenUsed="0" w:uiPriority="60" w:semiHidden="0" w:name="Light Shading Accent 3"/>
-    <w:lsdException w:unhideWhenUsed="0" w:uiPriority="61" w:semiHidden="0" w:name="Light List Accent 3"/>
-    <w:lsdException w:unhideWhenUsed="0" w:uiPriority="62" w:semiHidden="0" w:name="Light Grid Accent 3"/>
-    <w:lsdException w:unhideWhenUsed="0" w:uiPriority="63" w:semiHidden="0" w:name="Medium Shading 1 Accent 3"/>
-    <w:lsdException w:unhideWhenUsed="0" w:uiPriority="64" w:semiHidden="0" w:name="Medium Shading 2 Accent 3"/>
-    <w:lsdException w:unhideWhenUsed="0" w:uiPriority="65" w:semiHidden="0" w:name="Medium List 1 Accent 3"/>
-    <w:lsdException w:unhideWhenUsed="0" w:uiPriority="66" w:semiHidden="0" w:name="Medium List 2 Accent 3"/>
-    <w:lsdException w:unhideWhenUsed="0" w:uiPriority="67" w:semiHidden="0" w:name="Medium Grid 1 Accent 3"/>
-    <w:lsdException w:unhideWhenUsed="0" w:uiPriority="68" w:semiHidden="0" w:name="Medium Grid 2 Accent 3"/>
-    <w:lsdException w:unhideWhenUsed="0" w:uiPriority="69" w:semiHidden="0" w:name="Medium Grid 3 Accent 3"/>
-    <w:lsdException w:unhideWhenUsed="0" w:uiPriority="70" w:semiHidden="0" w:name="Dark List Accent 3"/>
-    <w:lsdException w:unhideWhenUsed="0" w:uiPriority="71" w:semiHidden="0" w:name="Colorful Shading Accent 3"/>
-    <w:lsdException w:unhideWhenUsed="0" w:uiPriority="72" w:semiHidden="0" w:name="Colorful List Accent 3"/>
-    <w:lsdException w:unhideWhenUsed="0" w:uiPriority="73" w:semiHidden="0" w:name="Colorful Grid Accent 3"/>
-    <w:lsdException w:unhideWhenUsed="0" w:uiPriority="60" w:semiHidden="0" w:name="Light Shading Accent 4"/>
-    <w:lsdException w:unhideWhenUsed="0" w:uiPriority="61" w:semiHidden="0" w:name="Light List Accent 4"/>
-    <w:lsdException w:unhideWhenUsed="0" w:uiPriority="62" w:semiHidden="0" w:name="Light Grid Accent 4"/>
-    <w:lsdException w:unhideWhenUsed="0" w:uiPriority="63" w:semiHidden="0" w:name="Medium Shading 1 Accent 4"/>
-    <w:lsdException w:unhideWhenUsed="0" w:uiPriority="64" w:semiHidden="0" w:name="Medium Shading 2 Accent 4"/>
-    <w:lsdException w:unhideWhenUsed="0" w:uiPriority="65" w:semiHidden="0" w:name="Medium List 1 Accent 4"/>
-    <w:lsdException w:unhideWhenUsed="0" w:uiPriority="66" w:semiHidden="0" w:name="Medium List 2 Accent 4"/>
-    <w:lsdException w:unhideWhenUsed="0" w:uiPriority="67" w:semiHidden="0" w:name="Medium Grid 1 Accent 4"/>
-    <w:lsdException w:unhideWhenUsed="0" w:uiPriority="68" w:semiHidden="0" w:name="Medium Grid 2 Accent 4"/>
-    <w:lsdException w:unhideWhenUsed="0" w:uiPriority="69" w:semiHidden="0" w:name="Medium Grid 3 Accent 4"/>
-    <w:lsdException w:unhideWhenUsed="0" w:uiPriority="70" w:semiHidden="0" w:name="Dark List Accent 4"/>
-    <w:lsdException w:unhideWhenUsed="0" w:uiPriority="71" w:semiHidden="0" w:name="Colorful Shading Accent 4"/>
-    <w:lsdException w:unhideWhenUsed="0" w:uiPriority="72" w:semiHidden="0" w:name="Colorful List Accent 4"/>
-    <w:lsdException w:unhideWhenUsed="0" w:uiPriority="73" w:semiHidden="0" w:name="Colorful Grid Accent 4"/>
-    <w:lsdException w:unhideWhenUsed="0" w:uiPriority="60" w:semiHidden="0" w:name="Light Shading Accent 5"/>
-    <w:lsdException w:unhideWhenUsed="0" w:uiPriority="61" w:semiHidden="0" w:name="Light List Accent 5"/>
-    <w:lsdException w:unhideWhenUsed="0" w:uiPriority="62" w:semiHidden="0" w:name="Light Grid Accent 5"/>
-    <w:lsdException w:unhideWhenUsed="0" w:uiPriority="63" w:semiHidden="0" w:name="Medium Shading 1 Accent 5"/>
-    <w:lsdException w:unhideWhenUsed="0" w:uiPriority="64" w:semiHidden="0" w:name="Medium Shading 2 Accent 5"/>
-    <w:lsdException w:unhideWhenUsed="0" w:uiPriority="65" w:semiHidden="0" w:name="Medium List 1 Accent 5"/>
-    <w:lsdException w:unhideWhenUsed="0" w:uiPriority="66" w:semiHidden="0" w:name="Medium List 2 Accent 5"/>
-    <w:lsdException w:unhideWhenUsed="0" w:uiPriority="67" w:semiHidden="0" w:name="Medium Grid 1 Accent 5"/>
-    <w:lsdException w:unhideWhenUsed="0" w:uiPriority="68" w:semiHidden="0" w:name="Medium Grid 2 Accent 5"/>
-    <w:lsdException w:unhideWhenUsed="0" w:uiPriority="69" w:semiHidden="0" w:name="Medium Grid 3 Accent 5"/>
-    <w:lsdException w:unhideWhenUsed="0" w:uiPriority="70" w:semiHidden="0" w:name="Dark List Accent 5"/>
-    <w:lsdException w:unhideWhenUsed="0" w:uiPriority="71" w:semiHidden="0" w:name="Colorful Shading Accent 5"/>
-    <w:lsdException w:unhideWhenUsed="0" w:uiPriority="72" w:semiHidden="0" w:name="Colorful List Accent 5"/>
-    <w:lsdException w:unhideWhenUsed="0" w:uiPriority="73" w:semiHidden="0" w:name="Colorful Grid Accent 5"/>
-    <w:lsdException w:unhideWhenUsed="0" w:uiPriority="60" w:semiHidden="0" w:name="Light Shading Accent 6"/>
-    <w:lsdException w:unhideWhenUsed="0" w:uiPriority="61" w:semiHidden="0" w:name="Light List Accent 6"/>
-    <w:lsdException w:unhideWhenUsed="0" w:uiPriority="62" w:semiHidden="0" w:name="Light Grid Accent 6"/>
-    <w:lsdException w:unhideWhenUsed="0" w:uiPriority="63" w:semiHidden="0" w:name="Medium Shading 1 Accent 6"/>
-    <w:lsdException w:unhideWhenUsed="0" w:uiPriority="64" w:semiHidden="0" w:name="Medium Shading 2 Accent 6"/>
-    <w:lsdException w:unhideWhenUsed="0" w:uiPriority="65" w:semiHidden="0" w:name="Medium List 1 Accent 6"/>
-    <w:lsdException w:unhideWhenUsed="0" w:uiPriority="66" w:semiHidden="0" w:name="Medium List 2 Accent 6"/>
-    <w:lsdException w:unhideWhenUsed="0" w:uiPriority="67" w:semiHidden="0" w:name="Medium Grid 1 Accent 6"/>
-    <w:lsdException w:unhideWhenUsed="0" w:uiPriority="68" w:semiHidden="0" w:name="Medium Grid 2 Accent 6"/>
-    <w:lsdException w:unhideWhenUsed="0" w:uiPriority="69" w:semiHidden="0" w:name="Medium Grid 3 Accent 6"/>
-    <w:lsdException w:unhideWhenUsed="0" w:uiPriority="70" w:semiHidden="0" w:name="Dark List Accent 6"/>
-    <w:lsdException w:unhideWhenUsed="0" w:uiPriority="71" w:semiHidden="0" w:name="Colorful Shading Accent 6"/>
-    <w:lsdException w:unhideWhenUsed="0" w:uiPriority="72" w:semiHidden="0" w:name="Colorful List Accent 6"/>
-    <w:lsdException w:unhideWhenUsed="0" w:uiPriority="73" w:semiHidden="0" w:name="Colorful Grid Accent 6"/>
+  <w:latentStyles w:defLockedState="0" w:defUIPriority="0" w:defSemiHidden="0" w:defUnhideWhenUsed="0" w:defQFormat="0" w:count="376">
+    <w:lsdException w:name="Normal" w:qFormat="1"/>
+    <w:lsdException w:name="heading 1" w:qFormat="1"/>
+    <w:lsdException w:name="heading 2" w:semiHidden="1" w:unhideWhenUsed="1" w:qFormat="1"/>
+    <w:lsdException w:name="heading 3" w:semiHidden="1" w:unhideWhenUsed="1" w:qFormat="1"/>
+    <w:lsdException w:name="heading 4" w:semiHidden="1" w:unhideWhenUsed="1" w:qFormat="1"/>
+    <w:lsdException w:name="heading 5" w:semiHidden="1" w:unhideWhenUsed="1" w:qFormat="1"/>
+    <w:lsdException w:name="heading 6" w:semiHidden="1" w:unhideWhenUsed="1" w:qFormat="1"/>
+    <w:lsdException w:name="heading 7" w:semiHidden="1" w:unhideWhenUsed="1" w:qFormat="1"/>
+    <w:lsdException w:name="heading 8" w:semiHidden="1" w:unhideWhenUsed="1" w:qFormat="1"/>
+    <w:lsdException w:name="heading 9" w:semiHidden="1" w:unhideWhenUsed="1" w:qFormat="1"/>
+    <w:lsdException w:name="caption" w:semiHidden="1" w:unhideWhenUsed="1" w:qFormat="1"/>
+    <w:lsdException w:name="Title" w:qFormat="1"/>
+    <w:lsdException w:name="Default Paragraph Font" w:semiHidden="1" w:qFormat="1"/>
+    <w:lsdException w:name="Subtitle" w:qFormat="1"/>
+    <w:lsdException w:name="Strong" w:qFormat="1"/>
+    <w:lsdException w:name="Emphasis" w:qFormat="1"/>
+    <w:lsdException w:name="HTML Top of Form" w:semiHidden="1" w:uiPriority="99" w:unhideWhenUsed="1"/>
+    <w:lsdException w:name="HTML Bottom of Form" w:semiHidden="1" w:uiPriority="99" w:unhideWhenUsed="1"/>
+    <w:lsdException w:name="Normal Table" w:semiHidden="1" w:unhideWhenUsed="1" w:qFormat="1"/>
+    <w:lsdException w:name="No List" w:semiHidden="1" w:uiPriority="99" w:unhideWhenUsed="1"/>
+    <w:lsdException w:name="Outline List 1" w:semiHidden="1" w:uiPriority="99" w:unhideWhenUsed="1"/>
+    <w:lsdException w:name="Outline List 2" w:semiHidden="1" w:uiPriority="99" w:unhideWhenUsed="1"/>
+    <w:lsdException w:name="Outline List 3" w:semiHidden="1" w:uiPriority="99" w:unhideWhenUsed="1"/>
+    <w:lsdException w:name="Table Simple 1" w:semiHidden="1" w:unhideWhenUsed="1"/>
+    <w:lsdException w:name="Table Simple 2" w:semiHidden="1" w:unhideWhenUsed="1"/>
+    <w:lsdException w:name="Table Simple 3" w:semiHidden="1" w:unhideWhenUsed="1"/>
+    <w:lsdException w:name="Table Classic 1" w:semiHidden="1" w:unhideWhenUsed="1"/>
+    <w:lsdException w:name="Table Classic 2" w:semiHidden="1" w:unhideWhenUsed="1"/>
+    <w:lsdException w:name="Table Classic 3" w:semiHidden="1" w:unhideWhenUsed="1"/>
+    <w:lsdException w:name="Table Classic 4" w:semiHidden="1" w:unhideWhenUsed="1"/>
+    <w:lsdException w:name="Table Colorful 1" w:semiHidden="1" w:unhideWhenUsed="1"/>
+    <w:lsdException w:name="Table Colorful 2" w:semiHidden="1" w:unhideWhenUsed="1"/>
+    <w:lsdException w:name="Table Colorful 3" w:semiHidden="1" w:unhideWhenUsed="1"/>
+    <w:lsdException w:name="Table Columns 1" w:semiHidden="1" w:unhideWhenUsed="1"/>
+    <w:lsdException w:name="Table Columns 2" w:semiHidden="1" w:unhideWhenUsed="1"/>
+    <w:lsdException w:name="Table Columns 3" w:semiHidden="1" w:unhideWhenUsed="1"/>
+    <w:lsdException w:name="Table Columns 4" w:semiHidden="1" w:unhideWhenUsed="1"/>
+    <w:lsdException w:name="Table Columns 5" w:semiHidden="1" w:unhideWhenUsed="1"/>
+    <w:lsdException w:name="Table Grid 1" w:semiHidden="1" w:unhideWhenUsed="1"/>
+    <w:lsdException w:name="Table Grid 2" w:semiHidden="1" w:unhideWhenUsed="1"/>
+    <w:lsdException w:name="Table Grid 3" w:semiHidden="1" w:unhideWhenUsed="1"/>
+    <w:lsdException w:name="Table Grid 4" w:semiHidden="1" w:unhideWhenUsed="1"/>
+    <w:lsdException w:name="Table Grid 5" w:semiHidden="1" w:unhideWhenUsed="1"/>
+    <w:lsdException w:name="Table Grid 6" w:semiHidden="1" w:unhideWhenUsed="1"/>
+    <w:lsdException w:name="Table Grid 7" w:semiHidden="1" w:unhideWhenUsed="1"/>
+    <w:lsdException w:name="Table Grid 8" w:semiHidden="1" w:unhideWhenUsed="1"/>
+    <w:lsdException w:name="Table List 1" w:semiHidden="1" w:unhideWhenUsed="1"/>
+    <w:lsdException w:name="Table List 2" w:semiHidden="1" w:unhideWhenUsed="1"/>
+    <w:lsdException w:name="Table List 3" w:semiHidden="1" w:unhideWhenUsed="1"/>
+    <w:lsdException w:name="Table List 4" w:semiHidden="1" w:unhideWhenUsed="1"/>
+    <w:lsdException w:name="Table List 5" w:semiHidden="1" w:unhideWhenUsed="1"/>
+    <w:lsdException w:name="Table List 6" w:semiHidden="1" w:unhideWhenUsed="1"/>
+    <w:lsdException w:name="Table List 7" w:semiHidden="1" w:unhideWhenUsed="1"/>
+    <w:lsdException w:name="Table List 8" w:semiHidden="1" w:unhideWhenUsed="1"/>
+    <w:lsdException w:name="Table 3D effects 1" w:semiHidden="1" w:unhideWhenUsed="1"/>
+    <w:lsdException w:name="Table 3D effects 2" w:semiHidden="1" w:unhideWhenUsed="1"/>
+    <w:lsdException w:name="Table 3D effects 3" w:semiHidden="1" w:unhideWhenUsed="1"/>
+    <w:lsdException w:name="Table Contemporary" w:semiHidden="1" w:unhideWhenUsed="1"/>
+    <w:lsdException w:name="Table Elegant" w:semiHidden="1" w:unhideWhenUsed="1"/>
+    <w:lsdException w:name="Table Professional" w:semiHidden="1" w:unhideWhenUsed="1"/>
+    <w:lsdException w:name="Table Subtle 1" w:semiHidden="1" w:unhideWhenUsed="1"/>
+    <w:lsdException w:name="Table Subtle 2" w:semiHidden="1" w:unhideWhenUsed="1"/>
+    <w:lsdException w:name="Table Web 1" w:semiHidden="1" w:unhideWhenUsed="1"/>
+    <w:lsdException w:name="Table Web 2" w:semiHidden="1" w:unhideWhenUsed="1"/>
+    <w:lsdException w:name="Table Web 3" w:semiHidden="1" w:unhideWhenUsed="1"/>
+    <w:lsdException w:name="Balloon Text" w:qFormat="1"/>
+    <w:lsdException w:name="Table Grid" w:qFormat="1"/>
+    <w:lsdException w:name="Table Theme" w:semiHidden="1" w:unhideWhenUsed="1"/>
+    <w:lsdException w:name="Placeholder Text" w:semiHidden="1" w:uiPriority="99"/>
+    <w:lsdException w:name="No Spacing" w:uiPriority="99"/>
+    <w:lsdException w:name="Light Shading" w:uiPriority="60"/>
+    <w:lsdException w:name="Light List" w:uiPriority="61"/>
+    <w:lsdException w:name="Light Grid" w:uiPriority="62"/>
+    <w:lsdException w:name="Medium Shading 1" w:uiPriority="63"/>
+    <w:lsdException w:name="Medium Shading 2" w:uiPriority="64"/>
+    <w:lsdException w:name="Medium List 1" w:uiPriority="65"/>
+    <w:lsdException w:name="Medium List 2" w:uiPriority="66"/>
+    <w:lsdException w:name="Medium Grid 1" w:uiPriority="67"/>
+    <w:lsdException w:name="Medium Grid 2" w:uiPriority="68"/>
+    <w:lsdException w:name="Medium Grid 3" w:uiPriority="69"/>
+    <w:lsdException w:name="Dark List" w:uiPriority="70"/>
+    <w:lsdException w:name="Colorful Shading" w:uiPriority="71"/>
+    <w:lsdException w:name="Colorful List" w:uiPriority="72"/>
+    <w:lsdException w:name="Colorful Grid" w:uiPriority="73"/>
+    <w:lsdException w:name="Light Shading Accent 1" w:uiPriority="60"/>
+    <w:lsdException w:name="Light List Accent 1" w:uiPriority="61"/>
+    <w:lsdException w:name="Light Grid Accent 1" w:uiPriority="62"/>
+    <w:lsdException w:name="Medium Shading 1 Accent 1" w:uiPriority="63"/>
+    <w:lsdException w:name="Medium Shading 2 Accent 1" w:uiPriority="64"/>
+    <w:lsdException w:name="Medium List 1 Accent 1" w:uiPriority="65"/>
+    <w:lsdException w:name="Revision" w:semiHidden="1" w:uiPriority="99"/>
+    <w:lsdException w:name="List Paragraph" w:uiPriority="99"/>
+    <w:lsdException w:name="Quote" w:uiPriority="99"/>
+    <w:lsdException w:name="Intense Quote" w:uiPriority="99"/>
+    <w:lsdException w:name="Medium List 2 Accent 1" w:uiPriority="66"/>
+    <w:lsdException w:name="Medium Grid 1 Accent 1" w:uiPriority="67"/>
+    <w:lsdException w:name="Medium Grid 2 Accent 1" w:uiPriority="68"/>
+    <w:lsdException w:name="Medium Grid 3 Accent 1" w:uiPriority="69"/>
+    <w:lsdException w:name="Dark List Accent 1" w:uiPriority="70"/>
+    <w:lsdException w:name="Colorful Shading Accent 1" w:uiPriority="71"/>
+    <w:lsdException w:name="Colorful List Accent 1" w:uiPriority="72"/>
+    <w:lsdException w:name="Colorful Grid Accent 1" w:uiPriority="73"/>
+    <w:lsdException w:name="Light Shading Accent 2" w:uiPriority="60"/>
+    <w:lsdException w:name="Light List Accent 2" w:uiPriority="61"/>
+    <w:lsdException w:name="Light Grid Accent 2" w:uiPriority="62"/>
+    <w:lsdException w:name="Medium Shading 1 Accent 2" w:uiPriority="63"/>
+    <w:lsdException w:name="Medium Shading 2 Accent 2" w:uiPriority="64"/>
+    <w:lsdException w:name="Medium List 1 Accent 2" w:uiPriority="65"/>
+    <w:lsdException w:name="Medium List 2 Accent 2" w:uiPriority="66"/>
+    <w:lsdException w:name="Medium Grid 1 Accent 2" w:uiPriority="67"/>
+    <w:lsdException w:name="Medium Grid 2 Accent 2" w:uiPriority="68"/>
+    <w:lsdException w:name="Medium Grid 3 Accent 2" w:uiPriority="69"/>
+    <w:lsdException w:name="Dark List Accent 2" w:uiPriority="70"/>
+    <w:lsdException w:name="Colorful Shading Accent 2" w:uiPriority="71"/>
+    <w:lsdException w:name="Colorful List Accent 2" w:uiPriority="72"/>
+    <w:lsdException w:name="Colorful Grid Accent 2" w:uiPriority="73"/>
+    <w:lsdException w:name="Light Shading Accent 3" w:uiPriority="60"/>
+    <w:lsdException w:name="Light List Accent 3" w:uiPriority="61"/>
+    <w:lsdException w:name="Light Grid Accent 3" w:uiPriority="62"/>
+    <w:lsdException w:name="Medium Shading 1 Accent 3" w:uiPriority="63"/>
+    <w:lsdException w:name="Medium Shading 2 Accent 3" w:uiPriority="64"/>
+    <w:lsdException w:name="Medium List 1 Accent 3" w:uiPriority="65"/>
+    <w:lsdException w:name="Medium List 2 Accent 3" w:uiPriority="66"/>
+    <w:lsdException w:name="Medium Grid 1 Accent 3" w:uiPriority="67"/>
+    <w:lsdException w:name="Medium Grid 2 Accent 3" w:uiPriority="68"/>
+    <w:lsdException w:name="Medium Grid 3 Accent 3" w:uiPriority="69"/>
+    <w:lsdException w:name="Dark List Accent 3" w:uiPriority="70"/>
+    <w:lsdException w:name="Colorful Shading Accent 3" w:uiPriority="71"/>
+    <w:lsdException w:name="Colorful List Accent 3" w:uiPriority="72"/>
+    <w:lsdException w:name="Colorful Grid Accent 3" w:uiPriority="73"/>
+    <w:lsdException w:name="Light Shading Accent 4" w:uiPriority="60"/>
+    <w:lsdException w:name="Light List Accent 4" w:uiPriority="61"/>
+    <w:lsdException w:name="Light Grid Accent 4" w:uiPriority="62"/>
+    <w:lsdException w:name="Medium Shading 1 Accent 4" w:uiPriority="63"/>
+    <w:lsdException w:name="Medium Shading 2 Accent 4" w:uiPriority="64"/>
+    <w:lsdException w:name="Medium List 1 Accent 4" w:uiPriority="65"/>
+    <w:lsdException w:name="Medium List 2 Accent 4" w:uiPriority="66"/>
+    <w:lsdException w:name="Medium Grid 1 Accent 4" w:uiPriority="67"/>
+    <w:lsdException w:name="Medium Grid 2 Accent 4" w:uiPriority="68"/>
+    <w:lsdException w:name="Medium Grid 3 Accent 4" w:uiPriority="69"/>
+    <w:lsdException w:name="Dark List Accent 4" w:uiPriority="70"/>
+    <w:lsdException w:name="Colorful Shading Accent 4" w:uiPriority="71"/>
+    <w:lsdException w:name="Colorful List Accent 4" w:uiPriority="72"/>
+    <w:lsdException w:name="Colorful Grid Accent 4" w:uiPriority="73"/>
+    <w:lsdException w:name="Light Shading Accent 5" w:uiPriority="60"/>
+    <w:lsdException w:name="Light List Accent 5" w:uiPriority="61"/>
+    <w:lsdException w:name="Light Grid Accent 5" w:uiPriority="62"/>
+    <w:lsdException w:name="Medium Shading 1 Accent 5" w:uiPriority="63"/>
+    <w:lsdException w:name="Medium Shading 2 Accent 5" w:uiPriority="64"/>
+    <w:lsdException w:name="Medium List 1 Accent 5" w:uiPriority="65"/>
+    <w:lsdException w:name="Medium List 2 Accent 5" w:uiPriority="66"/>
+    <w:lsdException w:name="Medium Grid 1 Accent 5" w:uiPriority="67"/>
+    <w:lsdException w:name="Medium Grid 2 Accent 5" w:uiPriority="68"/>
+    <w:lsdException w:name="Medium Grid 3 Accent 5" w:uiPriority="69"/>
+    <w:lsdException w:name="Dark List Accent 5" w:uiPriority="70"/>
+    <w:lsdException w:name="Colorful Shading Accent 5" w:uiPriority="71"/>
+    <w:lsdException w:name="Colorful List Accent 5" w:uiPriority="72"/>
+    <w:lsdException w:name="Colorful Grid Accent 5" w:uiPriority="73"/>
+    <w:lsdException w:name="Light Shading Accent 6" w:uiPriority="60"/>
+    <w:lsdException w:name="Light List Accent 6" w:uiPriority="61"/>
+    <w:lsdException w:name="Light Grid Accent 6" w:uiPriority="62"/>
+    <w:lsdException w:name="Medium Shading 1 Accent 6" w:uiPriority="63"/>
+    <w:lsdException w:name="Medium Shading 2 Accent 6" w:uiPriority="64"/>
+    <w:lsdException w:name="Medium List 1 Accent 6" w:uiPriority="65"/>
+    <w:lsdException w:name="Medium List 2 Accent 6" w:uiPriority="66"/>
+    <w:lsdException w:name="Medium Grid 1 Accent 6" w:uiPriority="67"/>
+    <w:lsdException w:name="Medium Grid 2 Accent 6" w:uiPriority="68"/>
+    <w:lsdException w:name="Medium Grid 3 Accent 6" w:uiPriority="69"/>
+    <w:lsdException w:name="Dark List Accent 6" w:uiPriority="70"/>
+    <w:lsdException w:name="Colorful Shading Accent 6" w:uiPriority="71"/>
+    <w:lsdException w:name="Colorful List Accent 6" w:uiPriority="72"/>
+    <w:lsdException w:name="Colorful Grid Accent 6" w:uiPriority="73"/>
+    <w:lsdException w:name="Subtle Emphasis" w:uiPriority="19" w:qFormat="1"/>
+    <w:lsdException w:name="Intense Emphasis" w:uiPriority="21" w:qFormat="1"/>
+    <w:lsdException w:name="Subtle Reference" w:uiPriority="31" w:qFormat="1"/>
+    <w:lsdException w:name="Intense Reference" w:uiPriority="32" w:qFormat="1"/>
+    <w:lsdException w:name="Book Title" w:uiPriority="33" w:qFormat="1"/>
+    <w:lsdException w:name="Bibliography" w:semiHidden="1" w:uiPriority="37" w:unhideWhenUsed="1"/>
+    <w:lsdException w:name="TOC Heading" w:semiHidden="1" w:uiPriority="39" w:unhideWhenUsed="1" w:qFormat="1"/>
+    <w:lsdException w:name="Plain Table 1" w:uiPriority="41"/>
+    <w:lsdException w:name="Plain Table 2" w:uiPriority="42"/>
+    <w:lsdException w:name="Plain Table 3" w:uiPriority="43"/>
+    <w:lsdException w:name="Plain Table 4" w:uiPriority="44"/>
+    <w:lsdException w:name="Plain Table 5" w:uiPriority="45"/>
+    <w:lsdException w:name="Grid Table Light" w:uiPriority="40"/>
+    <w:lsdException w:name="Grid Table 1 Light" w:uiPriority="46"/>
+    <w:lsdException w:name="Grid Table 2" w:uiPriority="47"/>
+    <w:lsdException w:name="Grid Table 3" w:uiPriority="48"/>
+    <w:lsdException w:name="Grid Table 4" w:uiPriority="49"/>
+    <w:lsdException w:name="Grid Table 5 Dark" w:uiPriority="50"/>
+    <w:lsdException w:name="Grid Table 6 Colorful" w:uiPriority="51"/>
+    <w:lsdException w:name="Grid Table 7 Colorful" w:uiPriority="52"/>
+    <w:lsdException w:name="Grid Table 1 Light Accent 1" w:uiPriority="46"/>
+    <w:lsdException w:name="Grid Table 2 Accent 1" w:uiPriority="47"/>
+    <w:lsdException w:name="Grid Table 3 Accent 1" w:uiPriority="48"/>
+    <w:lsdException w:name="Grid Table 4 Accent 1" w:uiPriority="49"/>
+    <w:lsdException w:name="Grid Table 5 Dark Accent 1" w:uiPriority="50"/>
+    <w:lsdException w:name="Grid Table 6 Colorful Accent 1" w:uiPriority="51"/>
+    <w:lsdException w:name="Grid Table 7 Colorful Accent 1" w:uiPriority="52"/>
+    <w:lsdException w:name="Grid Table 1 Light Accent 2" w:uiPriority="46"/>
+    <w:lsdException w:name="Grid Table 2 Accent 2" w:uiPriority="47"/>
+    <w:lsdException w:name="Grid Table 3 Accent 2" w:uiPriority="48"/>
+    <w:lsdException w:name="Grid Table 4 Accent 2" w:uiPriority="49"/>
+    <w:lsdException w:name="Grid Table 5 Dark Accent 2" w:uiPriority="50"/>
+    <w:lsdException w:name="Grid Table 6 Colorful Accent 2" w:uiPriority="51"/>
+    <w:lsdException w:name="Grid Table 7 Colorful Accent 2" w:uiPriority="52"/>
+    <w:lsdException w:name="Grid Table 1 Light Accent 3" w:uiPriority="46"/>
+    <w:lsdException w:name="Grid Table 2 Accent 3" w:uiPriority="47"/>
+    <w:lsdException w:name="Grid Table 3 Accent 3" w:uiPriority="48"/>
+    <w:lsdException w:name="Grid Table 4 Accent 3" w:uiPriority="49"/>
+    <w:lsdException w:name="Grid Table 5 Dark Accent 3" w:uiPriority="50"/>
+    <w:lsdException w:name="Grid Table 6 Colorful Accent 3" w:uiPriority="51"/>
+    <w:lsdException w:name="Grid Table 7 Colorful Accent 3" w:uiPriority="52"/>
+    <w:lsdException w:name="Grid Table 1 Light Accent 4" w:uiPriority="46"/>
+    <w:lsdException w:name="Grid Table 2 Accent 4" w:uiPriority="47"/>
+    <w:lsdException w:name="Grid Table 3 Accent 4" w:uiPriority="48"/>
+    <w:lsdException w:name="Grid Table 4 Accent 4" w:uiPriority="49"/>
+    <w:lsdException w:name="Grid Table 5 Dark Accent 4" w:uiPriority="50"/>
+    <w:lsdException w:name="Grid Table 6 Colorful Accent 4" w:uiPriority="51"/>
+    <w:lsdException w:name="Grid Table 7 Colorful Accent 4" w:uiPriority="52"/>
+    <w:lsdException w:name="Grid Table 1 Light Accent 5" w:uiPriority="46"/>
+    <w:lsdException w:name="Grid Table 2 Accent 5" w:uiPriority="47"/>
+    <w:lsdException w:name="Grid Table 3 Accent 5" w:uiPriority="48"/>
+    <w:lsdException w:name="Grid Table 4 Accent 5" w:uiPriority="49"/>
+    <w:lsdException w:name="Grid Table 5 Dark Accent 5" w:uiPriority="50"/>
+    <w:lsdException w:name="Grid Table 6 Colorful Accent 5" w:uiPriority="51"/>
+    <w:lsdException w:name="Grid Table 7 Colorful Accent 5" w:uiPriority="52"/>
+    <w:lsdException w:name="Grid Table 1 Light Accent 6" w:uiPriority="46"/>
+    <w:lsdException w:name="Grid Table 2 Accent 6" w:uiPriority="47"/>
+    <w:lsdException w:name="Grid Table 3 Accent 6" w:uiPriority="48"/>
+    <w:lsdException w:name="Grid Table 4 Accent 6" w:uiPriority="49"/>
+    <w:lsdException w:name="Grid Table 5 Dark Accent 6" w:uiPriority="50"/>
+    <w:lsdException w:name="Grid Table 6 Colorful Accent 6" w:uiPriority="51"/>
+    <w:lsdException w:name="Grid Table 7 Colorful Accent 6" w:uiPriority="52"/>
+    <w:lsdException w:name="List Table 1 Light" w:uiPriority="46"/>
+    <w:lsdException w:name="List Table 2" w:uiPriority="47"/>
+    <w:lsdException w:name="List Table 3" w:uiPriority="48"/>
+    <w:lsdException w:name="List Table 4" w:uiPriority="49"/>
+    <w:lsdException w:name="List Table 5 Dark" w:uiPriority="50"/>
+    <w:lsdException w:name="List Table 6 Colorful" w:uiPriority="51"/>
+    <w:lsdException w:name="List Table 7 Colorful" w:uiPriority="52"/>
+    <w:lsdException w:name="List Table 1 Light Accent 1" w:uiPriority="46"/>
+    <w:lsdException w:name="List Table 2 Accent 1" w:uiPriority="47"/>
+    <w:lsdException w:name="List Table 3 Accent 1" w:uiPriority="48"/>
+    <w:lsdException w:name="List Table 4 Accent 1" w:uiPriority="49"/>
+    <w:lsdException w:name="List Table 5 Dark Accent 1" w:uiPriority="50"/>
+    <w:lsdException w:name="List Table 6 Colorful Accent 1" w:uiPriority="51"/>
+    <w:lsdException w:name="List Table 7 Colorful Accent 1" w:uiPriority="52"/>
+    <w:lsdException w:name="List Table 1 Light Accent 2" w:uiPriority="46"/>
+    <w:lsdException w:name="List Table 2 Accent 2" w:uiPriority="47"/>
+    <w:lsdException w:name="List Table 3 Accent 2" w:uiPriority="48"/>
+    <w:lsdException w:name="List Table 4 Accent 2" w:uiPriority="49"/>
+    <w:lsdException w:name="List Table 5 Dark Accent 2" w:uiPriority="50"/>
+    <w:lsdException w:name="List Table 6 Colorful Accent 2" w:uiPriority="51"/>
+    <w:lsdException w:name="List Table 7 Colorful Accent 2" w:uiPriority="52"/>
+    <w:lsdException w:name="List Table 1 Light Accent 3" w:uiPriority="46"/>
+    <w:lsdException w:name="List Table 2 Accent 3" w:uiPriority="47"/>
+    <w:lsdException w:name="List Table 3 Accent 3" w:uiPriority="48"/>
+    <w:lsdException w:name="List Table 4 Accent 3" w:uiPriority="49"/>
+    <w:lsdException w:name="List Table 5 Dark Accent 3" w:uiPriority="50"/>
+    <w:lsdException w:name="List Table 6 Colorful Accent 3" w:uiPriority="51"/>
+    <w:lsdException w:name="List Table 7 Colorful Accent 3" w:uiPriority="52"/>
+    <w:lsdException w:name="List Table 1 Light Accent 4" w:uiPriority="46"/>
+    <w:lsdException w:name="List Table 2 Accent 4" w:uiPriority="47"/>
+    <w:lsdException w:name="List Table 3 Accent 4" w:uiPriority="48"/>
+    <w:lsdException w:name="List Table 4 Accent 4" w:uiPriority="49"/>
+    <w:lsdException w:name="List Table 5 Dark Accent 4" w:uiPriority="50"/>
+    <w:lsdException w:name="List Table 6 Colorful Accent 4" w:uiPriority="51"/>
+    <w:lsdException w:name="List Table 7 Colorful Accent 4" w:uiPriority="52"/>
+    <w:lsdException w:name="List Table 1 Light Accent 5" w:uiPriority="46"/>
+    <w:lsdException w:name="List Table 2 Accent 5" w:uiPriority="47"/>
+    <w:lsdException w:name="List Table 3 Accent 5" w:uiPriority="48"/>
+    <w:lsdException w:name="List Table 4 Accent 5" w:uiPriority="49"/>
+    <w:lsdException w:name="List Table 5 Dark Accent 5" w:uiPriority="50"/>
+    <w:lsdException w:name="List Table 6 Colorful Accent 5" w:uiPriority="51"/>
+    <w:lsdException w:name="List Table 7 Colorful Accent 5" w:uiPriority="52"/>
+    <w:lsdException w:name="List Table 1 Light Accent 6" w:uiPriority="46"/>
+    <w:lsdException w:name="List Table 2 Accent 6" w:uiPriority="47"/>
+    <w:lsdException w:name="List Table 3 Accent 6" w:uiPriority="48"/>
+    <w:lsdException w:name="List Table 4 Accent 6" w:uiPriority="49"/>
+    <w:lsdException w:name="List Table 5 Dark Accent 6" w:uiPriority="50"/>
+    <w:lsdException w:name="List Table 6 Colorful Accent 6" w:uiPriority="51"/>
+    <w:lsdException w:name="List Table 7 Colorful Accent 6" w:uiPriority="52"/>
+    <w:lsdException w:name="Mention" w:semiHidden="1" w:uiPriority="99" w:unhideWhenUsed="1"/>
+    <w:lsdException w:name="Smart Hyperlink" w:semiHidden="1" w:uiPriority="99" w:unhideWhenUsed="1"/>
+    <w:lsdException w:name="Hashtag" w:semiHidden="1" w:uiPriority="99" w:unhideWhenUsed="1"/>
+    <w:lsdException w:name="Unresolved Mention" w:semiHidden="1" w:uiPriority="99" w:unhideWhenUsed="1"/>
+    <w:lsdException w:name="Smart Link" w:semiHidden="1" w:uiPriority="99" w:unhideWhenUsed="1"/>
   </w:latentStyles>
-  <w:style w:type="paragraph" w:default="1" w:styleId="1">
+  <w:style w:type="paragraph" w:default="1" w:styleId="a">
     <w:name w:val="Normal"/>
     <w:qFormat/>
-    <w:uiPriority w:val="0"/>
     <w:pPr>
       <w:widowControl w:val="0"/>
       <w:jc w:val="both"/>
     </w:pPr>
     <w:rPr>
-      <w:rFonts w:ascii="Times New Roman" w:hAnsi="Times New Roman" w:eastAsia="宋体" w:cs="Times New Roman"/>
+      <w:rFonts w:ascii="Times New Roman" w:eastAsia="宋体" w:hAnsi="Times New Roman" w:cs="Times New Roman"/>
       <w:kern w:val="2"/>
       <w:sz w:val="21"/>
       <w:szCs w:val="21"/>
-      <w:lang w:val="en-US" w:eastAsia="zh-CN" w:bidi="ar-SA"/>
     </w:rPr>
   </w:style>
-  <w:style w:type="character" w:default="1" w:styleId="3">
+  <w:style w:type="character" w:default="1" w:styleId="a0">
     <w:name w:val="Default Paragraph Font"/>
+    <w:uiPriority w:val="1"/>
     <w:semiHidden/>
-    <w:qFormat/>
-    <w:uiPriority w:val="0"/>
+    <w:unhideWhenUsed/>
   </w:style>
-  <w:style w:type="table" w:default="1" w:styleId="4">
+  <w:style w:type="table" w:default="1" w:styleId="a1">
     <w:name w:val="Normal Table"/>
+    <w:uiPriority w:val="99"/>
     <w:semiHidden/>
-    <w:qFormat/>
-    <w:uiPriority w:val="0"/>
+    <w:unhideWhenUsed/>
     <w:tblPr>
-      <w:tblLayout w:type="fixed"/>
+      <w:tblInd w:w="0" w:type="dxa"/>
       <w:tblCellMar>
         <w:top w:w="0" w:type="dxa"/>
         <w:left w:w="108" w:type="dxa"/>
@@ -1026,49 +976,42 @@
       </w:tblCellMar>
     </w:tblPr>
   </w:style>
-  <w:style w:type="paragraph" w:styleId="2">
+  <w:style w:type="numbering" w:default="1" w:styleId="a2">
+    <w:name w:val="No List"/>
+    <w:uiPriority w:val="99"/>
+    <w:semiHidden/>
+    <w:unhideWhenUsed/>
+  </w:style>
+  <w:style w:type="paragraph" w:styleId="a3">
     <w:name w:val="Balloon Text"/>
-    <w:basedOn w:val="1"/>
+    <w:basedOn w:val="a"/>
     <w:qFormat/>
-    <w:uiPriority w:val="0"/>
     <w:rPr>
-      <w:rFonts w:ascii="Times New Roman" w:hAnsi="Times New Roman" w:eastAsia="宋体"/>
       <w:sz w:val="18"/>
       <w:szCs w:val="18"/>
     </w:rPr>
   </w:style>
-  <w:style w:type="table" w:styleId="5">
+  <w:style w:type="table" w:styleId="a4">
     <w:name w:val="Table Grid"/>
-    <w:basedOn w:val="4"/>
+    <w:basedOn w:val="a1"/>
     <w:unhideWhenUsed/>
     <w:qFormat/>
-    <w:uiPriority w:val="0"/>
     <w:pPr>
       <w:widowControl w:val="0"/>
       <w:jc w:val="both"/>
     </w:pPr>
     <w:rPr>
-      <w:rFonts w:ascii="Calibri" w:hAnsi="Calibri" w:eastAsia="Times New Roman" w:cs="Times New Roman"/>
-      <w:kern w:val="0"/>
-      <w:sz w:val="20"/>
-      <w:szCs w:val="20"/>
+      <w:rFonts w:ascii="Calibri" w:eastAsia="Times New Roman" w:hAnsi="Calibri" w:cs="Times New Roman"/>
     </w:rPr>
     <w:tblPr>
       <w:tblBorders>
-        <w:top w:val="single" w:color="auto" w:sz="4" w:space="0"/>
-        <w:left w:val="single" w:color="auto" w:sz="4" w:space="0"/>
-        <w:bottom w:val="single" w:color="auto" w:sz="4" w:space="0"/>
-        <w:right w:val="single" w:color="auto" w:sz="4" w:space="0"/>
-        <w:insideH w:val="single" w:color="auto" w:sz="4" w:space="0"/>
-        <w:insideV w:val="single" w:color="auto" w:sz="4" w:space="0"/>
+        <w:top w:val="single" w:sz="4" w:space="0" w:color="auto"/>
+        <w:left w:val="single" w:sz="4" w:space="0" w:color="auto"/>
+        <w:bottom w:val="single" w:sz="4" w:space="0" w:color="auto"/>
+        <w:right w:val="single" w:sz="4" w:space="0" w:color="auto"/>
+        <w:insideH w:val="single" w:sz="4" w:space="0" w:color="auto"/>
+        <w:insideV w:val="single" w:sz="4" w:space="0" w:color="auto"/>
       </w:tblBorders>
-      <w:tblLayout w:type="fixed"/>
-      <w:tblCellMar>
-        <w:top w:w="0" w:type="dxa"/>
-        <w:left w:w="108" w:type="dxa"/>
-        <w:bottom w:w="0" w:type="dxa"/>
-        <w:right w:w="108" w:type="dxa"/>
-      </w:tblCellMar>
     </w:tblPr>
   </w:style>
 </w:styles>
@@ -1326,6 +1269,7 @@
     </a:fmtScheme>
   </a:themeElements>
   <a:objectDefaults/>
+  <a:extraClrSchemeLst/>
 </a:theme>
 </file>
 

</xml_diff>